<commit_message>
Ajustes Tema 1 Mat6
</commit_message>
<xml_diff>
--- a/fuentes/contenidos/grado06/guion01/MA_06_01_CO_REC100.docx
+++ b/fuentes/contenidos/grado06/guion01/MA_06_01_CO_REC100.docx
@@ -13,8 +13,6 @@
           <w:lang w:val="es-ES_tradnl"/>
         </w:rPr>
       </w:pPr>
-      <w:bookmarkStart w:id="0" w:name="_GoBack"/>
-      <w:bookmarkEnd w:id="0"/>
       <w:r>
         <w:rPr>
           <w:rFonts w:asciiTheme="majorHAnsi" w:hAnsiTheme="majorHAnsi"/>
@@ -95,14 +93,24 @@
           <w:lang w:val="es-ES_tradnl"/>
         </w:rPr>
       </w:pPr>
-      <w:r>
-        <w:rPr>
-          <w:rFonts w:ascii="Arial" w:hAnsi="Arial"/>
-          <w:sz w:val="22"/>
-          <w:szCs w:val="22"/>
-          <w:lang w:val="es-ES_tradnl"/>
-        </w:rPr>
-        <w:t>Lógica y teoría de conjuntos</w:t>
+    </w:p>
+    <w:p>
+      <w:pPr>
+        <w:rPr>
+          <w:rFonts w:ascii="Arial" w:hAnsi="Arial"/>
+          <w:sz w:val="22"/>
+          <w:szCs w:val="22"/>
+          <w:lang w:val="es-ES_tradnl"/>
+        </w:rPr>
+      </w:pPr>
+      <w:r>
+        <w:rPr>
+          <w:rFonts w:ascii="Arial" w:hAnsi="Arial"/>
+          <w:sz w:val="22"/>
+          <w:szCs w:val="22"/>
+          <w:lang w:val="es-ES_tradnl"/>
+        </w:rPr>
+        <w:t>MA_06_01_CO</w:t>
       </w:r>
     </w:p>
     <w:p>
@@ -349,8 +357,27 @@
           <w:szCs w:val="22"/>
           <w:lang w:val="es-ES_tradnl"/>
         </w:rPr>
-        <w:t xml:space="preserve"> proposiciones con el uso de cuantificadores y sus respectivas negaciones. </w:t>
-      </w:r>
+        <w:t xml:space="preserve"> proposiciones con el uso de cuantificadore</w:t>
+      </w:r>
+      <w:r>
+        <w:rPr>
+          <w:rFonts w:ascii="Arial" w:hAnsi="Arial" w:cs="Arial"/>
+          <w:sz w:val="22"/>
+          <w:szCs w:val="22"/>
+          <w:lang w:val="es-ES_tradnl"/>
+        </w:rPr>
+        <w:t>s y sus respectivas negaciones</w:t>
+      </w:r>
+    </w:p>
+    <w:p>
+      <w:pPr>
+        <w:rPr>
+          <w:rFonts w:ascii="Arial" w:hAnsi="Arial" w:cs="Arial"/>
+          <w:sz w:val="22"/>
+          <w:szCs w:val="22"/>
+          <w:lang w:val="es-ES_tradnl"/>
+        </w:rPr>
+      </w:pPr>
     </w:p>
     <w:p>
       <w:pPr>
@@ -421,15 +448,28 @@
           <w:lang w:val="es-ES_tradnl"/>
         </w:rPr>
       </w:pPr>
-      <w:r>
-        <w:rPr>
-          <w:rFonts w:ascii="Arial" w:hAnsi="Arial" w:cs="Arial"/>
-          <w:sz w:val="22"/>
-          <w:szCs w:val="22"/>
-          <w:lang w:val="es-ES_tradnl"/>
-        </w:rPr>
-        <w:t>Cuantificadores, Negación</w:t>
-      </w:r>
+      <w:proofErr w:type="spellStart"/>
+      <w:r>
+        <w:rPr>
+          <w:rFonts w:ascii="Arial" w:hAnsi="Arial" w:cs="Arial"/>
+          <w:sz w:val="22"/>
+          <w:szCs w:val="22"/>
+          <w:lang w:val="es-ES_tradnl"/>
+        </w:rPr>
+        <w:t>Cuantificadores</w:t>
+      </w:r>
+      <w:proofErr w:type="gramStart"/>
+      <w:r>
+        <w:rPr>
+          <w:rFonts w:ascii="Arial" w:hAnsi="Arial" w:cs="Arial"/>
+          <w:sz w:val="22"/>
+          <w:szCs w:val="22"/>
+          <w:lang w:val="es-ES_tradnl"/>
+        </w:rPr>
+        <w:t>,Negación</w:t>
+      </w:r>
+      <w:proofErr w:type="spellEnd"/>
+      <w:proofErr w:type="gramEnd"/>
     </w:p>
     <w:p>
       <w:pPr>
@@ -2479,6 +2519,7 @@
           <w:u w:val="single"/>
           <w:lang w:val="es-ES_tradnl"/>
         </w:rPr>
+        <w:lastRenderedPageBreak/>
         <w:t>Más información</w:t>
       </w:r>
       <w:r>
@@ -3266,155 +3307,230 @@
     </w:p>
     <w:p>
       <w:pPr>
-        <w:pStyle w:val="Prrafodelista"/>
-        <w:numPr>
-          <w:ilvl w:val="0"/>
-          <w:numId w:val="2"/>
-        </w:numPr>
-        <w:rPr>
-          <w:rFonts w:ascii="Arial" w:hAnsi="Arial" w:cs="Arial"/>
-          <w:sz w:val="22"/>
-          <w:szCs w:val="22"/>
-          <w:lang w:val="es-ES_tradnl"/>
-        </w:rPr>
-      </w:pPr>
-      <w:r>
-        <w:rPr>
-          <w:rFonts w:ascii="Arial" w:hAnsi="Arial" w:cs="Arial"/>
-          <w:sz w:val="22"/>
-          <w:szCs w:val="22"/>
-          <w:lang w:val="es-ES_tradnl"/>
-        </w:rPr>
-        <w:t>[*] los deportistas son buenos gimnastas</w:t>
-      </w:r>
-    </w:p>
-    <w:p>
-      <w:pPr>
-        <w:pStyle w:val="Prrafodelista"/>
-        <w:numPr>
-          <w:ilvl w:val="0"/>
-          <w:numId w:val="2"/>
-        </w:numPr>
-        <w:rPr>
-          <w:rFonts w:ascii="Arial" w:hAnsi="Arial" w:cs="Arial"/>
-          <w:sz w:val="22"/>
-          <w:szCs w:val="22"/>
-          <w:lang w:val="es-ES_tradnl"/>
-        </w:rPr>
-      </w:pPr>
-      <w:r>
-        <w:rPr>
-          <w:rFonts w:ascii="Arial" w:hAnsi="Arial" w:cs="Arial"/>
-          <w:sz w:val="22"/>
-          <w:szCs w:val="22"/>
-          <w:lang w:val="es-ES_tradnl"/>
-        </w:rPr>
-        <w:t>[*] médicos son pediatras</w:t>
-      </w:r>
-    </w:p>
-    <w:p>
-      <w:pPr>
-        <w:pStyle w:val="Prrafodelista"/>
-        <w:numPr>
-          <w:ilvl w:val="0"/>
-          <w:numId w:val="2"/>
-        </w:numPr>
-        <w:rPr>
-          <w:rFonts w:ascii="Arial" w:hAnsi="Arial" w:cs="Arial"/>
-          <w:sz w:val="22"/>
-          <w:szCs w:val="22"/>
-          <w:lang w:val="es-ES_tradnl"/>
-        </w:rPr>
-      </w:pPr>
-      <w:r>
-        <w:rPr>
-          <w:rFonts w:ascii="Arial" w:hAnsi="Arial" w:cs="Arial"/>
-          <w:sz w:val="22"/>
-          <w:szCs w:val="22"/>
-          <w:lang w:val="es-ES_tradnl"/>
-        </w:rPr>
-        <w:t xml:space="preserve">[*] hongos son comestibles </w:t>
-      </w:r>
-    </w:p>
-    <w:p>
-      <w:pPr>
-        <w:pStyle w:val="Prrafodelista"/>
-        <w:numPr>
-          <w:ilvl w:val="0"/>
-          <w:numId w:val="2"/>
-        </w:numPr>
-        <w:rPr>
-          <w:rFonts w:ascii="Arial" w:hAnsi="Arial" w:cs="Arial"/>
-          <w:sz w:val="22"/>
-          <w:szCs w:val="22"/>
-          <w:lang w:val="es-ES_tradnl"/>
-        </w:rPr>
-      </w:pPr>
-      <w:r>
-        <w:rPr>
-          <w:rFonts w:ascii="Arial" w:hAnsi="Arial" w:cs="Arial"/>
-          <w:sz w:val="22"/>
-          <w:szCs w:val="22"/>
-          <w:lang w:val="es-ES_tradnl"/>
-        </w:rPr>
-        <w:t>[*] las aves vuelan</w:t>
-      </w:r>
-    </w:p>
-    <w:p>
-      <w:pPr>
-        <w:pStyle w:val="Prrafodelista"/>
-        <w:numPr>
-          <w:ilvl w:val="0"/>
-          <w:numId w:val="2"/>
-        </w:numPr>
-        <w:rPr>
-          <w:rFonts w:ascii="Arial" w:hAnsi="Arial" w:cs="Arial"/>
-          <w:sz w:val="22"/>
-          <w:szCs w:val="22"/>
-          <w:lang w:val="es-ES_tradnl"/>
-        </w:rPr>
-      </w:pPr>
-      <w:r>
-        <w:rPr>
-          <w:rFonts w:ascii="Arial" w:hAnsi="Arial" w:cs="Arial"/>
-          <w:sz w:val="22"/>
-          <w:szCs w:val="22"/>
-          <w:lang w:val="es-ES_tradnl"/>
-        </w:rPr>
-        <w:t>[*] un número neutro</w:t>
-      </w:r>
-    </w:p>
-    <w:p>
-      <w:pPr>
-        <w:pStyle w:val="Prrafodelista"/>
-        <w:numPr>
-          <w:ilvl w:val="0"/>
-          <w:numId w:val="2"/>
-        </w:numPr>
-        <w:rPr>
-          <w:rFonts w:ascii="Arial" w:hAnsi="Arial" w:cs="Arial"/>
-          <w:sz w:val="22"/>
-          <w:szCs w:val="22"/>
-          <w:lang w:val="es-ES_tradnl"/>
-        </w:rPr>
-      </w:pPr>
-      <w:r>
-        <w:rPr>
-          <w:rFonts w:ascii="Arial" w:hAnsi="Arial" w:cs="Arial"/>
-          <w:sz w:val="22"/>
-          <w:szCs w:val="22"/>
-          <w:lang w:val="es-ES_tradnl"/>
-        </w:rPr>
-        <w:t>[*] un número impar que es múltiplo de 3</w:t>
-      </w:r>
-    </w:p>
-    <w:p>
-      <w:pPr>
-        <w:pStyle w:val="Prrafodelista"/>
-        <w:numPr>
-          <w:ilvl w:val="0"/>
-          <w:numId w:val="2"/>
-        </w:numPr>
+        <w:rPr>
+          <w:rFonts w:ascii="Arial" w:hAnsi="Arial" w:cs="Arial"/>
+          <w:sz w:val="22"/>
+          <w:szCs w:val="22"/>
+          <w:lang w:val="es-ES_tradnl"/>
+        </w:rPr>
+      </w:pPr>
+      <w:r>
+        <w:rPr>
+          <w:rFonts w:ascii="Arial" w:hAnsi="Arial" w:cs="Arial"/>
+          <w:sz w:val="22"/>
+          <w:szCs w:val="22"/>
+          <w:lang w:val="es-ES_tradnl"/>
+        </w:rPr>
+        <w:t xml:space="preserve">[*] </w:t>
+      </w:r>
+      <w:r>
+        <w:rPr>
+          <w:rFonts w:ascii="Arial" w:hAnsi="Arial" w:cs="Arial"/>
+          <w:sz w:val="22"/>
+          <w:szCs w:val="22"/>
+          <w:lang w:val="es-ES_tradnl"/>
+        </w:rPr>
+        <w:t>Los</w:t>
+      </w:r>
+      <w:r>
+        <w:rPr>
+          <w:rFonts w:ascii="Arial" w:hAnsi="Arial" w:cs="Arial"/>
+          <w:sz w:val="22"/>
+          <w:szCs w:val="22"/>
+          <w:lang w:val="es-ES_tradnl"/>
+        </w:rPr>
+        <w:t xml:space="preserve"> deportistas son buenos gimnastas</w:t>
+      </w:r>
+    </w:p>
+    <w:p>
+      <w:pPr>
+        <w:rPr>
+          <w:rFonts w:ascii="Arial" w:hAnsi="Arial" w:cs="Arial"/>
+          <w:sz w:val="22"/>
+          <w:szCs w:val="22"/>
+          <w:lang w:val="es-ES_tradnl"/>
+        </w:rPr>
+      </w:pPr>
+      <w:r>
+        <w:rPr>
+          <w:rFonts w:ascii="Arial" w:hAnsi="Arial" w:cs="Arial"/>
+          <w:sz w:val="22"/>
+          <w:szCs w:val="22"/>
+          <w:lang w:val="es-ES_tradnl"/>
+        </w:rPr>
+        <w:t xml:space="preserve">[*] </w:t>
+      </w:r>
+      <w:r>
+        <w:rPr>
+          <w:rFonts w:ascii="Arial" w:hAnsi="Arial" w:cs="Arial"/>
+          <w:sz w:val="22"/>
+          <w:szCs w:val="22"/>
+          <w:lang w:val="es-ES_tradnl"/>
+        </w:rPr>
+        <w:t>Médicos</w:t>
+      </w:r>
+      <w:r>
+        <w:rPr>
+          <w:rFonts w:ascii="Arial" w:hAnsi="Arial" w:cs="Arial"/>
+          <w:sz w:val="22"/>
+          <w:szCs w:val="22"/>
+          <w:lang w:val="es-ES_tradnl"/>
+        </w:rPr>
+        <w:t xml:space="preserve"> son pediatras</w:t>
+      </w:r>
+    </w:p>
+    <w:p>
+      <w:pPr>
+        <w:rPr>
+          <w:rFonts w:ascii="Arial" w:hAnsi="Arial" w:cs="Arial"/>
+          <w:sz w:val="22"/>
+          <w:szCs w:val="22"/>
+          <w:lang w:val="es-ES_tradnl"/>
+        </w:rPr>
+      </w:pPr>
+      <w:r>
+        <w:rPr>
+          <w:rFonts w:ascii="Arial" w:hAnsi="Arial" w:cs="Arial"/>
+          <w:sz w:val="22"/>
+          <w:szCs w:val="22"/>
+          <w:lang w:val="es-ES_tradnl"/>
+        </w:rPr>
+        <w:t xml:space="preserve">[*] </w:t>
+      </w:r>
+      <w:r>
+        <w:rPr>
+          <w:rFonts w:ascii="Arial" w:hAnsi="Arial" w:cs="Arial"/>
+          <w:sz w:val="22"/>
+          <w:szCs w:val="22"/>
+          <w:lang w:val="es-ES_tradnl"/>
+        </w:rPr>
+        <w:t>Hongos</w:t>
+      </w:r>
+      <w:r>
+        <w:rPr>
+          <w:rFonts w:ascii="Arial" w:hAnsi="Arial" w:cs="Arial"/>
+          <w:sz w:val="22"/>
+          <w:szCs w:val="22"/>
+          <w:lang w:val="es-ES_tradnl"/>
+        </w:rPr>
+        <w:t xml:space="preserve"> son comestibles </w:t>
+      </w:r>
+    </w:p>
+    <w:p>
+      <w:pPr>
+        <w:rPr>
+          <w:rFonts w:ascii="Arial" w:hAnsi="Arial" w:cs="Arial"/>
+          <w:sz w:val="22"/>
+          <w:szCs w:val="22"/>
+          <w:lang w:val="es-ES_tradnl"/>
+        </w:rPr>
+      </w:pPr>
+      <w:r>
+        <w:rPr>
+          <w:rFonts w:ascii="Arial" w:hAnsi="Arial" w:cs="Arial"/>
+          <w:sz w:val="22"/>
+          <w:szCs w:val="22"/>
+          <w:lang w:val="es-ES_tradnl"/>
+        </w:rPr>
+        <w:t xml:space="preserve">[*] </w:t>
+      </w:r>
+      <w:r>
+        <w:rPr>
+          <w:rFonts w:ascii="Arial" w:hAnsi="Arial" w:cs="Arial"/>
+          <w:sz w:val="22"/>
+          <w:szCs w:val="22"/>
+          <w:lang w:val="es-ES_tradnl"/>
+        </w:rPr>
+        <w:t>Las</w:t>
+      </w:r>
+      <w:r>
+        <w:rPr>
+          <w:rFonts w:ascii="Arial" w:hAnsi="Arial" w:cs="Arial"/>
+          <w:sz w:val="22"/>
+          <w:szCs w:val="22"/>
+          <w:lang w:val="es-ES_tradnl"/>
+        </w:rPr>
+        <w:t xml:space="preserve"> aves vuelan</w:t>
+      </w:r>
+    </w:p>
+    <w:p>
+      <w:pPr>
+        <w:rPr>
+          <w:rFonts w:ascii="Arial" w:hAnsi="Arial" w:cs="Arial"/>
+          <w:sz w:val="22"/>
+          <w:szCs w:val="22"/>
+          <w:lang w:val="es-ES_tradnl"/>
+        </w:rPr>
+      </w:pPr>
+      <w:r>
+        <w:rPr>
+          <w:rFonts w:ascii="Arial" w:hAnsi="Arial" w:cs="Arial"/>
+          <w:sz w:val="22"/>
+          <w:szCs w:val="22"/>
+          <w:lang w:val="es-ES_tradnl"/>
+        </w:rPr>
+        <w:t xml:space="preserve">[*] </w:t>
+      </w:r>
+      <w:r>
+        <w:rPr>
+          <w:rFonts w:ascii="Arial" w:hAnsi="Arial" w:cs="Arial"/>
+          <w:sz w:val="22"/>
+          <w:szCs w:val="22"/>
+          <w:lang w:val="es-ES_tradnl"/>
+        </w:rPr>
+        <w:t>Un</w:t>
+      </w:r>
+      <w:r>
+        <w:rPr>
+          <w:rFonts w:ascii="Arial" w:hAnsi="Arial" w:cs="Arial"/>
+          <w:sz w:val="22"/>
+          <w:szCs w:val="22"/>
+          <w:lang w:val="es-ES_tradnl"/>
+        </w:rPr>
+        <w:t xml:space="preserve"> número neutro</w:t>
+      </w:r>
+    </w:p>
+    <w:p>
+      <w:pPr>
+        <w:rPr>
+          <w:rFonts w:ascii="Arial" w:hAnsi="Arial" w:cs="Arial"/>
+          <w:sz w:val="22"/>
+          <w:szCs w:val="22"/>
+          <w:lang w:val="es-ES_tradnl"/>
+        </w:rPr>
+      </w:pPr>
+      <w:r>
+        <w:rPr>
+          <w:rFonts w:ascii="Arial" w:hAnsi="Arial" w:cs="Arial"/>
+          <w:sz w:val="22"/>
+          <w:szCs w:val="22"/>
+          <w:lang w:val="es-ES_tradnl"/>
+        </w:rPr>
+        <w:t xml:space="preserve">[*] </w:t>
+      </w:r>
+      <w:bookmarkStart w:id="0" w:name="_GoBack"/>
+      <w:bookmarkEnd w:id="0"/>
+      <w:r>
+        <w:rPr>
+          <w:rFonts w:ascii="Arial" w:hAnsi="Arial" w:cs="Arial"/>
+          <w:sz w:val="22"/>
+          <w:szCs w:val="22"/>
+          <w:lang w:val="es-ES_tradnl"/>
+        </w:rPr>
+        <w:t>Un</w:t>
+      </w:r>
+      <w:r>
+        <w:rPr>
+          <w:rFonts w:ascii="Arial" w:hAnsi="Arial" w:cs="Arial"/>
+          <w:sz w:val="22"/>
+          <w:szCs w:val="22"/>
+          <w:lang w:val="es-ES_tradnl"/>
+        </w:rPr>
+        <w:t xml:space="preserve"> número impar que es múltiplo de 3</w:t>
+      </w:r>
+    </w:p>
+    <w:p>
+      <w:pPr>
         <w:rPr>
           <w:rFonts w:ascii="Arial" w:hAnsi="Arial" w:cs="Arial"/>
           <w:sz w:val="22"/>
@@ -3434,11 +3550,6 @@
     </w:p>
     <w:p>
       <w:pPr>
-        <w:pStyle w:val="Prrafodelista"/>
-        <w:numPr>
-          <w:ilvl w:val="0"/>
-          <w:numId w:val="2"/>
-        </w:numPr>
         <w:rPr>
           <w:rFonts w:ascii="Arial" w:hAnsi="Arial" w:cs="Arial"/>
           <w:sz w:val="22"/>
@@ -3458,11 +3569,6 @@
     </w:p>
     <w:p>
       <w:pPr>
-        <w:pStyle w:val="Prrafodelista"/>
-        <w:numPr>
-          <w:ilvl w:val="0"/>
-          <w:numId w:val="2"/>
-        </w:numPr>
         <w:rPr>
           <w:rFonts w:ascii="Arial" w:hAnsi="Arial" w:cs="Arial"/>
           <w:sz w:val="22"/>
@@ -3482,11 +3588,6 @@
     </w:p>
     <w:p>
       <w:pPr>
-        <w:pStyle w:val="Prrafodelista"/>
-        <w:numPr>
-          <w:ilvl w:val="0"/>
-          <w:numId w:val="2"/>
-        </w:numPr>
         <w:rPr>
           <w:rFonts w:ascii="Arial" w:hAnsi="Arial" w:cs="Arial"/>
           <w:sz w:val="22"/>
@@ -3907,6 +4008,1109 @@
         <w:rPr>
           <w:rFonts w:ascii="Arial" w:hAnsi="Arial" w:cs="Arial"/>
           <w:b/>
+          <w:sz w:val="22"/>
+          <w:szCs w:val="22"/>
+          <w:lang w:val="es-ES_tradnl"/>
+        </w:rPr>
+        <w:t xml:space="preserve">Algunos </w:t>
+      </w:r>
+    </w:p>
+    <w:p>
+      <w:pPr>
+        <w:rPr>
+          <w:rFonts w:ascii="Arial" w:hAnsi="Arial" w:cs="Arial"/>
+          <w:sz w:val="22"/>
+          <w:szCs w:val="22"/>
+          <w:lang w:val="es-ES_tradnl"/>
+        </w:rPr>
+      </w:pPr>
+      <w:r>
+        <w:rPr>
+          <w:rFonts w:ascii="Arial" w:hAnsi="Arial" w:cs="Arial"/>
+          <w:sz w:val="22"/>
+          <w:szCs w:val="22"/>
+          <w:lang w:val="es-ES_tradnl"/>
+        </w:rPr>
+        <w:t>Todas</w:t>
+      </w:r>
+    </w:p>
+    <w:p>
+      <w:pPr>
+        <w:rPr>
+          <w:rFonts w:ascii="Arial" w:hAnsi="Arial" w:cs="Arial"/>
+          <w:sz w:val="22"/>
+          <w:szCs w:val="22"/>
+          <w:lang w:val="es-ES_tradnl"/>
+        </w:rPr>
+      </w:pPr>
+      <w:r>
+        <w:rPr>
+          <w:rFonts w:ascii="Arial" w:hAnsi="Arial" w:cs="Arial"/>
+          <w:sz w:val="22"/>
+          <w:szCs w:val="22"/>
+          <w:lang w:val="es-ES_tradnl"/>
+        </w:rPr>
+        <w:t xml:space="preserve">Existe </w:t>
+      </w:r>
+    </w:p>
+    <w:p>
+      <w:pPr>
+        <w:rPr>
+          <w:rFonts w:ascii="Arial" w:hAnsi="Arial" w:cs="Arial"/>
+          <w:sz w:val="22"/>
+          <w:szCs w:val="22"/>
+          <w:lang w:val="es-ES_tradnl"/>
+        </w:rPr>
+      </w:pPr>
+    </w:p>
+    <w:p>
+      <w:pPr>
+        <w:rPr>
+          <w:rFonts w:ascii="Arial" w:hAnsi="Arial" w:cs="Arial"/>
+          <w:sz w:val="22"/>
+          <w:szCs w:val="22"/>
+          <w:lang w:val="es-ES_tradnl"/>
+        </w:rPr>
+      </w:pPr>
+    </w:p>
+    <w:p>
+      <w:pPr>
+        <w:rPr>
+          <w:rFonts w:ascii="Arial" w:hAnsi="Arial"/>
+          <w:sz w:val="22"/>
+          <w:szCs w:val="22"/>
+          <w:lang w:val="es-ES_tradnl"/>
+        </w:rPr>
+      </w:pPr>
+      <w:r>
+        <w:rPr>
+          <w:rFonts w:ascii="Arial" w:hAnsi="Arial"/>
+          <w:sz w:val="22"/>
+          <w:szCs w:val="22"/>
+          <w:highlight w:val="green"/>
+          <w:lang w:val="es-ES_tradnl"/>
+        </w:rPr>
+        <w:t xml:space="preserve">Palabra 3 </w:t>
+      </w:r>
+      <w:r>
+        <w:rPr>
+          <w:rFonts w:ascii="Arial" w:hAnsi="Arial" w:cs="Arial"/>
+          <w:sz w:val="22"/>
+          <w:szCs w:val="22"/>
+          <w:highlight w:val="green"/>
+          <w:lang w:val="es-ES_tradnl"/>
+        </w:rPr>
+        <w:t xml:space="preserve">(Opciones, </w:t>
+      </w:r>
+      <w:r>
+        <w:rPr>
+          <w:rFonts w:ascii="Arial" w:hAnsi="Arial" w:cs="Arial"/>
+          <w:b/>
+          <w:sz w:val="22"/>
+          <w:szCs w:val="22"/>
+          <w:highlight w:val="green"/>
+          <w:lang w:val="es-ES_tradnl"/>
+        </w:rPr>
+        <w:t>23</w:t>
+      </w:r>
+      <w:r>
+        <w:rPr>
+          <w:rFonts w:ascii="Arial" w:hAnsi="Arial" w:cs="Arial"/>
+          <w:sz w:val="22"/>
+          <w:szCs w:val="22"/>
+          <w:highlight w:val="green"/>
+          <w:lang w:val="es-ES_tradnl"/>
+        </w:rPr>
+        <w:t xml:space="preserve"> caracteres máximo cada una)</w:t>
+      </w:r>
+    </w:p>
+    <w:p>
+      <w:pPr>
+        <w:rPr>
+          <w:rFonts w:ascii="Arial" w:hAnsi="Arial" w:cs="Arial"/>
+          <w:sz w:val="22"/>
+          <w:szCs w:val="22"/>
+          <w:lang w:val="es-ES_tradnl"/>
+        </w:rPr>
+      </w:pPr>
+    </w:p>
+    <w:p>
+      <w:pPr>
+        <w:rPr>
+          <w:rFonts w:ascii="Arial" w:hAnsi="Arial" w:cs="Arial"/>
+          <w:sz w:val="22"/>
+          <w:szCs w:val="22"/>
+          <w:lang w:val="es-ES_tradnl"/>
+        </w:rPr>
+      </w:pPr>
+      <w:r>
+        <w:rPr>
+          <w:rFonts w:ascii="Arial" w:hAnsi="Arial" w:cs="Arial"/>
+          <w:sz w:val="22"/>
+          <w:szCs w:val="22"/>
+          <w:lang w:val="es-ES_tradnl"/>
+        </w:rPr>
+        <w:t xml:space="preserve">No todos </w:t>
+      </w:r>
+    </w:p>
+    <w:p>
+      <w:pPr>
+        <w:rPr>
+          <w:rFonts w:ascii="Arial" w:hAnsi="Arial" w:cs="Arial"/>
+          <w:b/>
+          <w:sz w:val="22"/>
+          <w:szCs w:val="22"/>
+          <w:lang w:val="es-ES_tradnl"/>
+        </w:rPr>
+      </w:pPr>
+      <w:r>
+        <w:rPr>
+          <w:rFonts w:ascii="Arial" w:hAnsi="Arial" w:cs="Arial"/>
+          <w:b/>
+          <w:sz w:val="22"/>
+          <w:szCs w:val="22"/>
+          <w:lang w:val="es-ES_tradnl"/>
+        </w:rPr>
+        <w:t xml:space="preserve">Algunos </w:t>
+      </w:r>
+    </w:p>
+    <w:p>
+      <w:pPr>
+        <w:rPr>
+          <w:rFonts w:ascii="Arial" w:hAnsi="Arial" w:cs="Arial"/>
+          <w:sz w:val="22"/>
+          <w:szCs w:val="22"/>
+          <w:lang w:val="es-ES_tradnl"/>
+        </w:rPr>
+      </w:pPr>
+      <w:r>
+        <w:rPr>
+          <w:rFonts w:ascii="Arial" w:hAnsi="Arial" w:cs="Arial"/>
+          <w:sz w:val="22"/>
+          <w:szCs w:val="22"/>
+          <w:lang w:val="es-ES_tradnl"/>
+        </w:rPr>
+        <w:t>Todas</w:t>
+      </w:r>
+    </w:p>
+    <w:p>
+      <w:pPr>
+        <w:rPr>
+          <w:rFonts w:ascii="Arial" w:hAnsi="Arial" w:cs="Arial"/>
+          <w:sz w:val="22"/>
+          <w:szCs w:val="22"/>
+          <w:lang w:val="es-ES_tradnl"/>
+        </w:rPr>
+      </w:pPr>
+      <w:r>
+        <w:rPr>
+          <w:rFonts w:ascii="Arial" w:hAnsi="Arial" w:cs="Arial"/>
+          <w:sz w:val="22"/>
+          <w:szCs w:val="22"/>
+          <w:lang w:val="es-ES_tradnl"/>
+        </w:rPr>
+        <w:t xml:space="preserve">Existe </w:t>
+      </w:r>
+    </w:p>
+    <w:p>
+      <w:pPr>
+        <w:rPr>
+          <w:rFonts w:ascii="Arial" w:hAnsi="Arial" w:cs="Arial"/>
+          <w:sz w:val="22"/>
+          <w:szCs w:val="22"/>
+          <w:lang w:val="es-ES_tradnl"/>
+        </w:rPr>
+      </w:pPr>
+    </w:p>
+    <w:p>
+      <w:pPr>
+        <w:rPr>
+          <w:rFonts w:ascii="Arial" w:hAnsi="Arial" w:cs="Arial"/>
+          <w:sz w:val="22"/>
+          <w:szCs w:val="22"/>
+          <w:lang w:val="es-ES_tradnl"/>
+        </w:rPr>
+      </w:pPr>
+    </w:p>
+    <w:p>
+      <w:pPr>
+        <w:rPr>
+          <w:rFonts w:ascii="Arial" w:hAnsi="Arial"/>
+          <w:sz w:val="22"/>
+          <w:szCs w:val="22"/>
+          <w:lang w:val="es-ES_tradnl"/>
+        </w:rPr>
+      </w:pPr>
+      <w:r>
+        <w:rPr>
+          <w:rFonts w:ascii="Arial" w:hAnsi="Arial"/>
+          <w:sz w:val="22"/>
+          <w:szCs w:val="22"/>
+          <w:highlight w:val="green"/>
+          <w:lang w:val="es-ES_tradnl"/>
+        </w:rPr>
+        <w:t xml:space="preserve">Palabra 4 </w:t>
+      </w:r>
+      <w:r>
+        <w:rPr>
+          <w:rFonts w:ascii="Arial" w:hAnsi="Arial" w:cs="Arial"/>
+          <w:sz w:val="22"/>
+          <w:szCs w:val="22"/>
+          <w:highlight w:val="green"/>
+          <w:lang w:val="es-ES_tradnl"/>
+        </w:rPr>
+        <w:t xml:space="preserve">(Opciones, </w:t>
+      </w:r>
+      <w:r>
+        <w:rPr>
+          <w:rFonts w:ascii="Arial" w:hAnsi="Arial" w:cs="Arial"/>
+          <w:b/>
+          <w:sz w:val="22"/>
+          <w:szCs w:val="22"/>
+          <w:highlight w:val="green"/>
+          <w:lang w:val="es-ES_tradnl"/>
+        </w:rPr>
+        <w:t>23</w:t>
+      </w:r>
+      <w:r>
+        <w:rPr>
+          <w:rFonts w:ascii="Arial" w:hAnsi="Arial" w:cs="Arial"/>
+          <w:sz w:val="22"/>
+          <w:szCs w:val="22"/>
+          <w:highlight w:val="green"/>
+          <w:lang w:val="es-ES_tradnl"/>
+        </w:rPr>
+        <w:t xml:space="preserve"> caracteres máximo cada una)</w:t>
+      </w:r>
+    </w:p>
+    <w:p>
+      <w:pPr>
+        <w:rPr>
+          <w:rFonts w:ascii="Arial" w:hAnsi="Arial" w:cs="Arial"/>
+          <w:sz w:val="22"/>
+          <w:szCs w:val="22"/>
+          <w:lang w:val="es-ES_tradnl"/>
+        </w:rPr>
+      </w:pPr>
+    </w:p>
+    <w:p>
+      <w:pPr>
+        <w:rPr>
+          <w:rFonts w:ascii="Arial" w:hAnsi="Arial" w:cs="Arial"/>
+          <w:sz w:val="22"/>
+          <w:szCs w:val="22"/>
+          <w:lang w:val="es-ES_tradnl"/>
+        </w:rPr>
+      </w:pPr>
+      <w:r>
+        <w:rPr>
+          <w:rFonts w:ascii="Arial" w:hAnsi="Arial" w:cs="Arial"/>
+          <w:sz w:val="22"/>
+          <w:szCs w:val="22"/>
+          <w:lang w:val="es-ES_tradnl"/>
+        </w:rPr>
+        <w:t xml:space="preserve">No todos </w:t>
+      </w:r>
+    </w:p>
+    <w:p>
+      <w:pPr>
+        <w:rPr>
+          <w:rFonts w:ascii="Arial" w:hAnsi="Arial" w:cs="Arial"/>
+          <w:sz w:val="22"/>
+          <w:szCs w:val="22"/>
+          <w:lang w:val="es-ES_tradnl"/>
+        </w:rPr>
+      </w:pPr>
+      <w:r>
+        <w:rPr>
+          <w:rFonts w:ascii="Arial" w:hAnsi="Arial" w:cs="Arial"/>
+          <w:sz w:val="22"/>
+          <w:szCs w:val="22"/>
+          <w:lang w:val="es-ES_tradnl"/>
+        </w:rPr>
+        <w:t xml:space="preserve">Algunos </w:t>
+      </w:r>
+    </w:p>
+    <w:p>
+      <w:pPr>
+        <w:rPr>
+          <w:rFonts w:ascii="Arial" w:hAnsi="Arial" w:cs="Arial"/>
+          <w:b/>
+          <w:sz w:val="22"/>
+          <w:szCs w:val="22"/>
+          <w:lang w:val="es-ES_tradnl"/>
+        </w:rPr>
+      </w:pPr>
+      <w:r>
+        <w:rPr>
+          <w:rFonts w:ascii="Arial" w:hAnsi="Arial" w:cs="Arial"/>
+          <w:b/>
+          <w:sz w:val="22"/>
+          <w:szCs w:val="22"/>
+          <w:lang w:val="es-ES_tradnl"/>
+        </w:rPr>
+        <w:t>Todas</w:t>
+      </w:r>
+    </w:p>
+    <w:p>
+      <w:pPr>
+        <w:rPr>
+          <w:rFonts w:ascii="Arial" w:hAnsi="Arial" w:cs="Arial"/>
+          <w:sz w:val="22"/>
+          <w:szCs w:val="22"/>
+          <w:lang w:val="es-ES_tradnl"/>
+        </w:rPr>
+      </w:pPr>
+      <w:r>
+        <w:rPr>
+          <w:rFonts w:ascii="Arial" w:hAnsi="Arial" w:cs="Arial"/>
+          <w:sz w:val="22"/>
+          <w:szCs w:val="22"/>
+          <w:lang w:val="es-ES_tradnl"/>
+        </w:rPr>
+        <w:t xml:space="preserve">Existe </w:t>
+      </w:r>
+    </w:p>
+    <w:p>
+      <w:pPr>
+        <w:rPr>
+          <w:rFonts w:ascii="Arial" w:hAnsi="Arial" w:cs="Arial"/>
+          <w:sz w:val="22"/>
+          <w:szCs w:val="22"/>
+          <w:lang w:val="es-ES_tradnl"/>
+        </w:rPr>
+      </w:pPr>
+    </w:p>
+    <w:p>
+      <w:pPr>
+        <w:rPr>
+          <w:rFonts w:ascii="Arial" w:hAnsi="Arial" w:cs="Arial"/>
+          <w:sz w:val="22"/>
+          <w:szCs w:val="22"/>
+          <w:lang w:val="es-ES_tradnl"/>
+        </w:rPr>
+      </w:pPr>
+    </w:p>
+    <w:p>
+      <w:pPr>
+        <w:rPr>
+          <w:rFonts w:ascii="Arial" w:hAnsi="Arial"/>
+          <w:sz w:val="22"/>
+          <w:szCs w:val="22"/>
+          <w:lang w:val="es-ES_tradnl"/>
+        </w:rPr>
+      </w:pPr>
+      <w:r>
+        <w:rPr>
+          <w:rFonts w:ascii="Arial" w:hAnsi="Arial"/>
+          <w:sz w:val="22"/>
+          <w:szCs w:val="22"/>
+          <w:highlight w:val="green"/>
+          <w:lang w:val="es-ES_tradnl"/>
+        </w:rPr>
+        <w:t xml:space="preserve">Palabra 5 </w:t>
+      </w:r>
+      <w:r>
+        <w:rPr>
+          <w:rFonts w:ascii="Arial" w:hAnsi="Arial" w:cs="Arial"/>
+          <w:sz w:val="22"/>
+          <w:szCs w:val="22"/>
+          <w:highlight w:val="green"/>
+          <w:lang w:val="es-ES_tradnl"/>
+        </w:rPr>
+        <w:t xml:space="preserve">(Opciones, </w:t>
+      </w:r>
+      <w:r>
+        <w:rPr>
+          <w:rFonts w:ascii="Arial" w:hAnsi="Arial" w:cs="Arial"/>
+          <w:b/>
+          <w:sz w:val="22"/>
+          <w:szCs w:val="22"/>
+          <w:highlight w:val="green"/>
+          <w:lang w:val="es-ES_tradnl"/>
+        </w:rPr>
+        <w:t>23</w:t>
+      </w:r>
+      <w:r>
+        <w:rPr>
+          <w:rFonts w:ascii="Arial" w:hAnsi="Arial" w:cs="Arial"/>
+          <w:sz w:val="22"/>
+          <w:szCs w:val="22"/>
+          <w:highlight w:val="green"/>
+          <w:lang w:val="es-ES_tradnl"/>
+        </w:rPr>
+        <w:t xml:space="preserve"> caracteres máximo cada una)</w:t>
+      </w:r>
+    </w:p>
+    <w:p>
+      <w:pPr>
+        <w:rPr>
+          <w:rFonts w:ascii="Arial" w:hAnsi="Arial" w:cs="Arial"/>
+          <w:sz w:val="22"/>
+          <w:szCs w:val="22"/>
+          <w:lang w:val="es-ES_tradnl"/>
+        </w:rPr>
+      </w:pPr>
+    </w:p>
+    <w:p>
+      <w:pPr>
+        <w:rPr>
+          <w:rFonts w:ascii="Arial" w:hAnsi="Arial" w:cs="Arial"/>
+          <w:sz w:val="22"/>
+          <w:szCs w:val="22"/>
+          <w:lang w:val="es-ES_tradnl"/>
+        </w:rPr>
+      </w:pPr>
+      <w:r>
+        <w:rPr>
+          <w:rFonts w:ascii="Arial" w:hAnsi="Arial" w:cs="Arial"/>
+          <w:sz w:val="22"/>
+          <w:szCs w:val="22"/>
+          <w:lang w:val="es-ES_tradnl"/>
+        </w:rPr>
+        <w:t xml:space="preserve">No todos </w:t>
+      </w:r>
+    </w:p>
+    <w:p>
+      <w:pPr>
+        <w:rPr>
+          <w:rFonts w:ascii="Arial" w:hAnsi="Arial" w:cs="Arial"/>
+          <w:sz w:val="22"/>
+          <w:szCs w:val="22"/>
+          <w:lang w:val="es-ES_tradnl"/>
+        </w:rPr>
+      </w:pPr>
+      <w:r>
+        <w:rPr>
+          <w:rFonts w:ascii="Arial" w:hAnsi="Arial" w:cs="Arial"/>
+          <w:sz w:val="22"/>
+          <w:szCs w:val="22"/>
+          <w:lang w:val="es-ES_tradnl"/>
+        </w:rPr>
+        <w:t xml:space="preserve">Algunos </w:t>
+      </w:r>
+    </w:p>
+    <w:p>
+      <w:pPr>
+        <w:rPr>
+          <w:rFonts w:ascii="Arial" w:hAnsi="Arial" w:cs="Arial"/>
+          <w:sz w:val="22"/>
+          <w:szCs w:val="22"/>
+          <w:lang w:val="es-ES_tradnl"/>
+        </w:rPr>
+      </w:pPr>
+      <w:r>
+        <w:rPr>
+          <w:rFonts w:ascii="Arial" w:hAnsi="Arial" w:cs="Arial"/>
+          <w:sz w:val="22"/>
+          <w:szCs w:val="22"/>
+          <w:lang w:val="es-ES_tradnl"/>
+        </w:rPr>
+        <w:t>Todas</w:t>
+      </w:r>
+    </w:p>
+    <w:p>
+      <w:pPr>
+        <w:rPr>
+          <w:rFonts w:ascii="Arial" w:hAnsi="Arial" w:cs="Arial"/>
+          <w:b/>
+          <w:sz w:val="22"/>
+          <w:szCs w:val="22"/>
+          <w:lang w:val="es-ES_tradnl"/>
+        </w:rPr>
+      </w:pPr>
+      <w:r>
+        <w:rPr>
+          <w:rFonts w:ascii="Arial" w:hAnsi="Arial" w:cs="Arial"/>
+          <w:b/>
+          <w:sz w:val="22"/>
+          <w:szCs w:val="22"/>
+          <w:lang w:val="es-ES_tradnl"/>
+        </w:rPr>
+        <w:t xml:space="preserve">Existe </w:t>
+      </w:r>
+    </w:p>
+    <w:p>
+      <w:pPr>
+        <w:rPr>
+          <w:rFonts w:ascii="Arial" w:hAnsi="Arial" w:cs="Arial"/>
+          <w:sz w:val="22"/>
+          <w:szCs w:val="22"/>
+          <w:lang w:val="es-ES_tradnl"/>
+        </w:rPr>
+      </w:pPr>
+    </w:p>
+    <w:p>
+      <w:pPr>
+        <w:rPr>
+          <w:rFonts w:ascii="Arial" w:hAnsi="Arial" w:cs="Arial"/>
+          <w:sz w:val="22"/>
+          <w:szCs w:val="22"/>
+          <w:lang w:val="es-ES_tradnl"/>
+        </w:rPr>
+      </w:pPr>
+    </w:p>
+    <w:p>
+      <w:pPr>
+        <w:rPr>
+          <w:rFonts w:ascii="Arial" w:hAnsi="Arial"/>
+          <w:sz w:val="22"/>
+          <w:szCs w:val="22"/>
+          <w:lang w:val="es-ES_tradnl"/>
+        </w:rPr>
+      </w:pPr>
+      <w:r>
+        <w:rPr>
+          <w:rFonts w:ascii="Arial" w:hAnsi="Arial"/>
+          <w:sz w:val="22"/>
+          <w:szCs w:val="22"/>
+          <w:highlight w:val="green"/>
+          <w:lang w:val="es-ES_tradnl"/>
+        </w:rPr>
+        <w:t xml:space="preserve">Palabra 6 </w:t>
+      </w:r>
+      <w:r>
+        <w:rPr>
+          <w:rFonts w:ascii="Arial" w:hAnsi="Arial" w:cs="Arial"/>
+          <w:sz w:val="22"/>
+          <w:szCs w:val="22"/>
+          <w:highlight w:val="green"/>
+          <w:lang w:val="es-ES_tradnl"/>
+        </w:rPr>
+        <w:t xml:space="preserve">(Opciones, </w:t>
+      </w:r>
+      <w:r>
+        <w:rPr>
+          <w:rFonts w:ascii="Arial" w:hAnsi="Arial" w:cs="Arial"/>
+          <w:b/>
+          <w:sz w:val="22"/>
+          <w:szCs w:val="22"/>
+          <w:highlight w:val="green"/>
+          <w:lang w:val="es-ES_tradnl"/>
+        </w:rPr>
+        <w:t>23</w:t>
+      </w:r>
+      <w:r>
+        <w:rPr>
+          <w:rFonts w:ascii="Arial" w:hAnsi="Arial" w:cs="Arial"/>
+          <w:sz w:val="22"/>
+          <w:szCs w:val="22"/>
+          <w:highlight w:val="green"/>
+          <w:lang w:val="es-ES_tradnl"/>
+        </w:rPr>
+        <w:t xml:space="preserve"> caracteres máximo cada una)</w:t>
+      </w:r>
+    </w:p>
+    <w:p>
+      <w:pPr>
+        <w:rPr>
+          <w:rFonts w:ascii="Arial" w:hAnsi="Arial" w:cs="Arial"/>
+          <w:sz w:val="22"/>
+          <w:szCs w:val="22"/>
+          <w:lang w:val="es-ES_tradnl"/>
+        </w:rPr>
+      </w:pPr>
+    </w:p>
+    <w:p>
+      <w:pPr>
+        <w:rPr>
+          <w:rFonts w:ascii="Arial" w:hAnsi="Arial" w:cs="Arial"/>
+          <w:sz w:val="22"/>
+          <w:szCs w:val="22"/>
+          <w:lang w:val="es-ES_tradnl"/>
+        </w:rPr>
+      </w:pPr>
+      <w:r>
+        <w:rPr>
+          <w:rFonts w:ascii="Arial" w:hAnsi="Arial" w:cs="Arial"/>
+          <w:sz w:val="22"/>
+          <w:szCs w:val="22"/>
+          <w:lang w:val="es-ES_tradnl"/>
+        </w:rPr>
+        <w:t xml:space="preserve">No todos </w:t>
+      </w:r>
+    </w:p>
+    <w:p>
+      <w:pPr>
+        <w:rPr>
+          <w:rFonts w:ascii="Arial" w:hAnsi="Arial" w:cs="Arial"/>
+          <w:sz w:val="22"/>
+          <w:szCs w:val="22"/>
+          <w:lang w:val="es-ES_tradnl"/>
+        </w:rPr>
+      </w:pPr>
+      <w:r>
+        <w:rPr>
+          <w:rFonts w:ascii="Arial" w:hAnsi="Arial" w:cs="Arial"/>
+          <w:sz w:val="22"/>
+          <w:szCs w:val="22"/>
+          <w:lang w:val="es-ES_tradnl"/>
+        </w:rPr>
+        <w:t xml:space="preserve">Algunos </w:t>
+      </w:r>
+    </w:p>
+    <w:p>
+      <w:pPr>
+        <w:rPr>
+          <w:rFonts w:ascii="Arial" w:hAnsi="Arial" w:cs="Arial"/>
+          <w:sz w:val="22"/>
+          <w:szCs w:val="22"/>
+          <w:lang w:val="es-ES_tradnl"/>
+        </w:rPr>
+      </w:pPr>
+      <w:r>
+        <w:rPr>
+          <w:rFonts w:ascii="Arial" w:hAnsi="Arial" w:cs="Arial"/>
+          <w:sz w:val="22"/>
+          <w:szCs w:val="22"/>
+          <w:lang w:val="es-ES_tradnl"/>
+        </w:rPr>
+        <w:t>Todas</w:t>
+      </w:r>
+    </w:p>
+    <w:p>
+      <w:pPr>
+        <w:rPr>
+          <w:rFonts w:ascii="Arial" w:hAnsi="Arial" w:cs="Arial"/>
+          <w:b/>
+          <w:sz w:val="22"/>
+          <w:szCs w:val="22"/>
+          <w:lang w:val="es-ES_tradnl"/>
+        </w:rPr>
+      </w:pPr>
+      <w:r>
+        <w:rPr>
+          <w:rFonts w:ascii="Arial" w:hAnsi="Arial" w:cs="Arial"/>
+          <w:b/>
+          <w:sz w:val="22"/>
+          <w:szCs w:val="22"/>
+          <w:lang w:val="es-ES_tradnl"/>
+        </w:rPr>
+        <w:t xml:space="preserve">Existe </w:t>
+      </w:r>
+    </w:p>
+    <w:p>
+      <w:pPr>
+        <w:rPr>
+          <w:rFonts w:ascii="Arial" w:hAnsi="Arial" w:cs="Arial"/>
+          <w:sz w:val="22"/>
+          <w:szCs w:val="22"/>
+          <w:lang w:val="es-ES_tradnl"/>
+        </w:rPr>
+      </w:pPr>
+    </w:p>
+    <w:p>
+      <w:pPr>
+        <w:rPr>
+          <w:rFonts w:ascii="Arial" w:hAnsi="Arial" w:cs="Arial"/>
+          <w:sz w:val="22"/>
+          <w:szCs w:val="22"/>
+          <w:lang w:val="es-ES_tradnl"/>
+        </w:rPr>
+      </w:pPr>
+    </w:p>
+    <w:p>
+      <w:pPr>
+        <w:rPr>
+          <w:rFonts w:ascii="Arial" w:hAnsi="Arial"/>
+          <w:sz w:val="22"/>
+          <w:szCs w:val="22"/>
+          <w:lang w:val="es-ES_tradnl"/>
+        </w:rPr>
+      </w:pPr>
+      <w:r>
+        <w:rPr>
+          <w:rFonts w:ascii="Arial" w:hAnsi="Arial"/>
+          <w:sz w:val="22"/>
+          <w:szCs w:val="22"/>
+          <w:highlight w:val="green"/>
+          <w:lang w:val="es-ES_tradnl"/>
+        </w:rPr>
+        <w:t xml:space="preserve">Palabra 7 </w:t>
+      </w:r>
+      <w:r>
+        <w:rPr>
+          <w:rFonts w:ascii="Arial" w:hAnsi="Arial" w:cs="Arial"/>
+          <w:sz w:val="22"/>
+          <w:szCs w:val="22"/>
+          <w:highlight w:val="green"/>
+          <w:lang w:val="es-ES_tradnl"/>
+        </w:rPr>
+        <w:t xml:space="preserve">(Opciones, </w:t>
+      </w:r>
+      <w:r>
+        <w:rPr>
+          <w:rFonts w:ascii="Arial" w:hAnsi="Arial" w:cs="Arial"/>
+          <w:b/>
+          <w:sz w:val="22"/>
+          <w:szCs w:val="22"/>
+          <w:highlight w:val="green"/>
+          <w:lang w:val="es-ES_tradnl"/>
+        </w:rPr>
+        <w:t>23</w:t>
+      </w:r>
+      <w:r>
+        <w:rPr>
+          <w:rFonts w:ascii="Arial" w:hAnsi="Arial" w:cs="Arial"/>
+          <w:sz w:val="22"/>
+          <w:szCs w:val="22"/>
+          <w:highlight w:val="green"/>
+          <w:lang w:val="es-ES_tradnl"/>
+        </w:rPr>
+        <w:t xml:space="preserve"> caracteres máximo cada una)</w:t>
+      </w:r>
+    </w:p>
+    <w:p>
+      <w:pPr>
+        <w:rPr>
+          <w:rFonts w:ascii="Arial" w:hAnsi="Arial" w:cs="Arial"/>
+          <w:sz w:val="22"/>
+          <w:szCs w:val="22"/>
+          <w:lang w:val="es-ES_tradnl"/>
+        </w:rPr>
+      </w:pPr>
+    </w:p>
+    <w:p>
+      <w:pPr>
+        <w:rPr>
+          <w:rFonts w:ascii="Arial" w:hAnsi="Arial" w:cs="Arial"/>
+          <w:b/>
+          <w:sz w:val="22"/>
+          <w:szCs w:val="22"/>
+          <w:lang w:val="es-ES_tradnl"/>
+        </w:rPr>
+      </w:pPr>
+      <w:r>
+        <w:rPr>
+          <w:rFonts w:ascii="Arial" w:hAnsi="Arial" w:cs="Arial"/>
+          <w:b/>
+          <w:sz w:val="22"/>
+          <w:szCs w:val="22"/>
+          <w:lang w:val="es-ES_tradnl"/>
+        </w:rPr>
+        <w:t>Nunca</w:t>
+      </w:r>
+    </w:p>
+    <w:p>
+      <w:pPr>
+        <w:rPr>
+          <w:rFonts w:ascii="Arial" w:hAnsi="Arial" w:cs="Arial"/>
+          <w:sz w:val="22"/>
+          <w:szCs w:val="22"/>
+          <w:lang w:val="es-ES_tradnl"/>
+        </w:rPr>
+      </w:pPr>
+      <w:r>
+        <w:rPr>
+          <w:rFonts w:ascii="Arial" w:hAnsi="Arial" w:cs="Arial"/>
+          <w:sz w:val="22"/>
+          <w:szCs w:val="22"/>
+          <w:lang w:val="es-ES_tradnl"/>
+        </w:rPr>
+        <w:t xml:space="preserve">Algunos </w:t>
+      </w:r>
+    </w:p>
+    <w:p>
+      <w:pPr>
+        <w:rPr>
+          <w:rFonts w:ascii="Arial" w:hAnsi="Arial" w:cs="Arial"/>
+          <w:sz w:val="22"/>
+          <w:szCs w:val="22"/>
+          <w:lang w:val="es-ES_tradnl"/>
+        </w:rPr>
+      </w:pPr>
+      <w:r>
+        <w:rPr>
+          <w:rFonts w:ascii="Arial" w:hAnsi="Arial" w:cs="Arial"/>
+          <w:sz w:val="22"/>
+          <w:szCs w:val="22"/>
+          <w:lang w:val="es-ES_tradnl"/>
+        </w:rPr>
+        <w:t>Todas</w:t>
+      </w:r>
+    </w:p>
+    <w:p>
+      <w:pPr>
+        <w:rPr>
+          <w:rFonts w:ascii="Arial" w:hAnsi="Arial" w:cs="Arial"/>
+          <w:sz w:val="22"/>
+          <w:szCs w:val="22"/>
+          <w:lang w:val="es-ES_tradnl"/>
+        </w:rPr>
+      </w:pPr>
+      <w:r>
+        <w:rPr>
+          <w:rFonts w:ascii="Arial" w:hAnsi="Arial" w:cs="Arial"/>
+          <w:sz w:val="22"/>
+          <w:szCs w:val="22"/>
+          <w:lang w:val="es-ES_tradnl"/>
+        </w:rPr>
+        <w:t xml:space="preserve">Existe </w:t>
+      </w:r>
+    </w:p>
+    <w:p>
+      <w:pPr>
+        <w:rPr>
+          <w:rFonts w:ascii="Arial" w:hAnsi="Arial" w:cs="Arial"/>
+          <w:sz w:val="22"/>
+          <w:szCs w:val="22"/>
+          <w:lang w:val="es-ES_tradnl"/>
+        </w:rPr>
+      </w:pPr>
+    </w:p>
+    <w:p>
+      <w:pPr>
+        <w:rPr>
+          <w:rFonts w:ascii="Arial" w:hAnsi="Arial" w:cs="Arial"/>
+          <w:sz w:val="22"/>
+          <w:szCs w:val="22"/>
+          <w:lang w:val="es-ES_tradnl"/>
+        </w:rPr>
+      </w:pPr>
+    </w:p>
+    <w:p>
+      <w:pPr>
+        <w:rPr>
+          <w:rFonts w:ascii="Arial" w:hAnsi="Arial"/>
+          <w:sz w:val="22"/>
+          <w:szCs w:val="22"/>
+          <w:lang w:val="es-ES_tradnl"/>
+        </w:rPr>
+      </w:pPr>
+      <w:r>
+        <w:rPr>
+          <w:rFonts w:ascii="Arial" w:hAnsi="Arial"/>
+          <w:sz w:val="22"/>
+          <w:szCs w:val="22"/>
+          <w:highlight w:val="green"/>
+          <w:lang w:val="es-ES_tradnl"/>
+        </w:rPr>
+        <w:t xml:space="preserve">Palabra 8 </w:t>
+      </w:r>
+      <w:r>
+        <w:rPr>
+          <w:rFonts w:ascii="Arial" w:hAnsi="Arial" w:cs="Arial"/>
+          <w:sz w:val="22"/>
+          <w:szCs w:val="22"/>
+          <w:highlight w:val="green"/>
+          <w:lang w:val="es-ES_tradnl"/>
+        </w:rPr>
+        <w:t xml:space="preserve">(Opciones, </w:t>
+      </w:r>
+      <w:r>
+        <w:rPr>
+          <w:rFonts w:ascii="Arial" w:hAnsi="Arial" w:cs="Arial"/>
+          <w:b/>
+          <w:sz w:val="22"/>
+          <w:szCs w:val="22"/>
+          <w:highlight w:val="green"/>
+          <w:lang w:val="es-ES_tradnl"/>
+        </w:rPr>
+        <w:t>23</w:t>
+      </w:r>
+      <w:r>
+        <w:rPr>
+          <w:rFonts w:ascii="Arial" w:hAnsi="Arial" w:cs="Arial"/>
+          <w:sz w:val="22"/>
+          <w:szCs w:val="22"/>
+          <w:highlight w:val="green"/>
+          <w:lang w:val="es-ES_tradnl"/>
+        </w:rPr>
+        <w:t xml:space="preserve"> caracteres máximo cada una)</w:t>
+      </w:r>
+    </w:p>
+    <w:p>
+      <w:pPr>
+        <w:rPr>
+          <w:rFonts w:ascii="Arial" w:hAnsi="Arial" w:cs="Arial"/>
+          <w:b/>
+          <w:sz w:val="22"/>
+          <w:szCs w:val="22"/>
+          <w:lang w:val="es-ES_tradnl"/>
+        </w:rPr>
+      </w:pPr>
+      <w:r>
+        <w:rPr>
+          <w:rFonts w:ascii="Arial" w:hAnsi="Arial" w:cs="Arial"/>
+          <w:b/>
+          <w:sz w:val="22"/>
+          <w:szCs w:val="22"/>
+          <w:lang w:val="es-ES_tradnl"/>
+        </w:rPr>
+        <w:t xml:space="preserve">No todos </w:t>
+      </w:r>
+    </w:p>
+    <w:p>
+      <w:pPr>
+        <w:rPr>
+          <w:rFonts w:ascii="Arial" w:hAnsi="Arial" w:cs="Arial"/>
+          <w:sz w:val="22"/>
+          <w:szCs w:val="22"/>
+          <w:lang w:val="es-ES_tradnl"/>
+        </w:rPr>
+      </w:pPr>
+      <w:r>
+        <w:rPr>
+          <w:rFonts w:ascii="Arial" w:hAnsi="Arial" w:cs="Arial"/>
+          <w:sz w:val="22"/>
+          <w:szCs w:val="22"/>
+          <w:lang w:val="es-ES_tradnl"/>
+        </w:rPr>
+        <w:t xml:space="preserve">Algunos </w:t>
+      </w:r>
+    </w:p>
+    <w:p>
+      <w:pPr>
+        <w:rPr>
+          <w:rFonts w:ascii="Arial" w:hAnsi="Arial" w:cs="Arial"/>
+          <w:sz w:val="22"/>
+          <w:szCs w:val="22"/>
+          <w:lang w:val="es-ES_tradnl"/>
+        </w:rPr>
+      </w:pPr>
+      <w:r>
+        <w:rPr>
+          <w:rFonts w:ascii="Arial" w:hAnsi="Arial" w:cs="Arial"/>
+          <w:sz w:val="22"/>
+          <w:szCs w:val="22"/>
+          <w:lang w:val="es-ES_tradnl"/>
+        </w:rPr>
+        <w:t>Todas</w:t>
+      </w:r>
+    </w:p>
+    <w:p>
+      <w:pPr>
+        <w:rPr>
+          <w:rFonts w:ascii="Arial" w:hAnsi="Arial" w:cs="Arial"/>
+          <w:sz w:val="22"/>
+          <w:szCs w:val="22"/>
+          <w:lang w:val="es-ES_tradnl"/>
+        </w:rPr>
+      </w:pPr>
+      <w:r>
+        <w:rPr>
+          <w:rFonts w:ascii="Arial" w:hAnsi="Arial" w:cs="Arial"/>
+          <w:sz w:val="22"/>
+          <w:szCs w:val="22"/>
+          <w:lang w:val="es-ES_tradnl"/>
+        </w:rPr>
+        <w:t xml:space="preserve">Existe </w:t>
+      </w:r>
+    </w:p>
+    <w:p>
+      <w:pPr>
+        <w:rPr>
+          <w:rFonts w:ascii="Arial" w:hAnsi="Arial" w:cs="Arial"/>
+          <w:sz w:val="22"/>
+          <w:szCs w:val="22"/>
+          <w:lang w:val="es-ES_tradnl"/>
+        </w:rPr>
+      </w:pPr>
+    </w:p>
+    <w:p>
+      <w:pPr>
+        <w:rPr>
+          <w:rFonts w:ascii="Arial" w:hAnsi="Arial" w:cs="Arial"/>
+          <w:sz w:val="22"/>
+          <w:szCs w:val="22"/>
+          <w:lang w:val="es-ES_tradnl"/>
+        </w:rPr>
+      </w:pPr>
+    </w:p>
+    <w:p>
+      <w:pPr>
+        <w:rPr>
+          <w:rFonts w:ascii="Arial" w:hAnsi="Arial"/>
+          <w:sz w:val="22"/>
+          <w:szCs w:val="22"/>
+          <w:lang w:val="es-ES_tradnl"/>
+        </w:rPr>
+      </w:pPr>
+      <w:r>
+        <w:rPr>
+          <w:rFonts w:ascii="Arial" w:hAnsi="Arial"/>
+          <w:sz w:val="22"/>
+          <w:szCs w:val="22"/>
+          <w:highlight w:val="green"/>
+          <w:lang w:val="es-ES_tradnl"/>
+        </w:rPr>
+        <w:t xml:space="preserve">Palabra 9 </w:t>
+      </w:r>
+      <w:r>
+        <w:rPr>
+          <w:rFonts w:ascii="Arial" w:hAnsi="Arial" w:cs="Arial"/>
+          <w:sz w:val="22"/>
+          <w:szCs w:val="22"/>
+          <w:highlight w:val="green"/>
+          <w:lang w:val="es-ES_tradnl"/>
+        </w:rPr>
+        <w:t xml:space="preserve">(Opciones, </w:t>
+      </w:r>
+      <w:r>
+        <w:rPr>
+          <w:rFonts w:ascii="Arial" w:hAnsi="Arial" w:cs="Arial"/>
+          <w:b/>
+          <w:sz w:val="22"/>
+          <w:szCs w:val="22"/>
+          <w:highlight w:val="green"/>
+          <w:lang w:val="es-ES_tradnl"/>
+        </w:rPr>
+        <w:t>23</w:t>
+      </w:r>
+      <w:r>
+        <w:rPr>
+          <w:rFonts w:ascii="Arial" w:hAnsi="Arial" w:cs="Arial"/>
+          <w:sz w:val="22"/>
+          <w:szCs w:val="22"/>
+          <w:highlight w:val="green"/>
+          <w:lang w:val="es-ES_tradnl"/>
+        </w:rPr>
+        <w:t xml:space="preserve"> caracteres máximo cada una)</w:t>
+      </w:r>
+    </w:p>
+    <w:p>
+      <w:pPr>
+        <w:rPr>
+          <w:rFonts w:ascii="Arial" w:hAnsi="Arial" w:cs="Arial"/>
+          <w:sz w:val="22"/>
+          <w:szCs w:val="22"/>
+          <w:lang w:val="es-ES_tradnl"/>
+        </w:rPr>
+      </w:pPr>
+    </w:p>
+    <w:p>
+      <w:pPr>
+        <w:rPr>
+          <w:rFonts w:ascii="Arial" w:hAnsi="Arial" w:cs="Arial"/>
+          <w:b/>
+          <w:sz w:val="22"/>
+          <w:szCs w:val="22"/>
+          <w:lang w:val="es-ES_tradnl"/>
+        </w:rPr>
+      </w:pPr>
+      <w:r>
+        <w:rPr>
+          <w:rFonts w:ascii="Arial" w:hAnsi="Arial" w:cs="Arial"/>
+          <w:b/>
+          <w:sz w:val="22"/>
+          <w:szCs w:val="22"/>
+          <w:lang w:val="es-ES_tradnl"/>
+        </w:rPr>
+        <w:t>Nunca</w:t>
+      </w:r>
+    </w:p>
+    <w:p>
+      <w:pPr>
+        <w:rPr>
+          <w:rFonts w:ascii="Arial" w:hAnsi="Arial" w:cs="Arial"/>
+          <w:sz w:val="22"/>
+          <w:szCs w:val="22"/>
+          <w:lang w:val="es-ES_tradnl"/>
+        </w:rPr>
+      </w:pPr>
+      <w:r>
+        <w:rPr>
+          <w:rFonts w:ascii="Arial" w:hAnsi="Arial" w:cs="Arial"/>
           <w:sz w:val="22"/>
           <w:szCs w:val="22"/>
           <w:lang w:val="es-ES_tradnl"/>
@@ -3950,1110 +5154,6 @@
           <w:szCs w:val="22"/>
           <w:lang w:val="es-ES_tradnl"/>
         </w:rPr>
-        <w:t xml:space="preserve">Existe </w:t>
-      </w:r>
-    </w:p>
-    <w:p>
-      <w:pPr>
-        <w:rPr>
-          <w:rFonts w:ascii="Arial" w:hAnsi="Arial" w:cs="Arial"/>
-          <w:sz w:val="22"/>
-          <w:szCs w:val="22"/>
-          <w:lang w:val="es-ES_tradnl"/>
-        </w:rPr>
-      </w:pPr>
-    </w:p>
-    <w:p>
-      <w:pPr>
-        <w:rPr>
-          <w:rFonts w:ascii="Arial" w:hAnsi="Arial" w:cs="Arial"/>
-          <w:sz w:val="22"/>
-          <w:szCs w:val="22"/>
-          <w:lang w:val="es-ES_tradnl"/>
-        </w:rPr>
-      </w:pPr>
-    </w:p>
-    <w:p>
-      <w:pPr>
-        <w:rPr>
-          <w:rFonts w:ascii="Arial" w:hAnsi="Arial"/>
-          <w:sz w:val="22"/>
-          <w:szCs w:val="22"/>
-          <w:lang w:val="es-ES_tradnl"/>
-        </w:rPr>
-      </w:pPr>
-      <w:r>
-        <w:rPr>
-          <w:rFonts w:ascii="Arial" w:hAnsi="Arial"/>
-          <w:sz w:val="22"/>
-          <w:szCs w:val="22"/>
-          <w:highlight w:val="green"/>
-          <w:lang w:val="es-ES_tradnl"/>
-        </w:rPr>
-        <w:t xml:space="preserve">Palabra 3 </w:t>
-      </w:r>
-      <w:r>
-        <w:rPr>
-          <w:rFonts w:ascii="Arial" w:hAnsi="Arial" w:cs="Arial"/>
-          <w:sz w:val="22"/>
-          <w:szCs w:val="22"/>
-          <w:highlight w:val="green"/>
-          <w:lang w:val="es-ES_tradnl"/>
-        </w:rPr>
-        <w:t xml:space="preserve">(Opciones, </w:t>
-      </w:r>
-      <w:r>
-        <w:rPr>
-          <w:rFonts w:ascii="Arial" w:hAnsi="Arial" w:cs="Arial"/>
-          <w:b/>
-          <w:sz w:val="22"/>
-          <w:szCs w:val="22"/>
-          <w:highlight w:val="green"/>
-          <w:lang w:val="es-ES_tradnl"/>
-        </w:rPr>
-        <w:t>23</w:t>
-      </w:r>
-      <w:r>
-        <w:rPr>
-          <w:rFonts w:ascii="Arial" w:hAnsi="Arial" w:cs="Arial"/>
-          <w:sz w:val="22"/>
-          <w:szCs w:val="22"/>
-          <w:highlight w:val="green"/>
-          <w:lang w:val="es-ES_tradnl"/>
-        </w:rPr>
-        <w:t xml:space="preserve"> caracteres máximo cada una)</w:t>
-      </w:r>
-    </w:p>
-    <w:p>
-      <w:pPr>
-        <w:rPr>
-          <w:rFonts w:ascii="Arial" w:hAnsi="Arial" w:cs="Arial"/>
-          <w:sz w:val="22"/>
-          <w:szCs w:val="22"/>
-          <w:lang w:val="es-ES_tradnl"/>
-        </w:rPr>
-      </w:pPr>
-    </w:p>
-    <w:p>
-      <w:pPr>
-        <w:rPr>
-          <w:rFonts w:ascii="Arial" w:hAnsi="Arial" w:cs="Arial"/>
-          <w:sz w:val="22"/>
-          <w:szCs w:val="22"/>
-          <w:lang w:val="es-ES_tradnl"/>
-        </w:rPr>
-      </w:pPr>
-      <w:r>
-        <w:rPr>
-          <w:rFonts w:ascii="Arial" w:hAnsi="Arial" w:cs="Arial"/>
-          <w:sz w:val="22"/>
-          <w:szCs w:val="22"/>
-          <w:lang w:val="es-ES_tradnl"/>
-        </w:rPr>
-        <w:t xml:space="preserve">No todos </w:t>
-      </w:r>
-    </w:p>
-    <w:p>
-      <w:pPr>
-        <w:rPr>
-          <w:rFonts w:ascii="Arial" w:hAnsi="Arial" w:cs="Arial"/>
-          <w:b/>
-          <w:sz w:val="22"/>
-          <w:szCs w:val="22"/>
-          <w:lang w:val="es-ES_tradnl"/>
-        </w:rPr>
-      </w:pPr>
-      <w:r>
-        <w:rPr>
-          <w:rFonts w:ascii="Arial" w:hAnsi="Arial" w:cs="Arial"/>
-          <w:b/>
-          <w:sz w:val="22"/>
-          <w:szCs w:val="22"/>
-          <w:lang w:val="es-ES_tradnl"/>
-        </w:rPr>
-        <w:t xml:space="preserve">Algunos </w:t>
-      </w:r>
-    </w:p>
-    <w:p>
-      <w:pPr>
-        <w:rPr>
-          <w:rFonts w:ascii="Arial" w:hAnsi="Arial" w:cs="Arial"/>
-          <w:sz w:val="22"/>
-          <w:szCs w:val="22"/>
-          <w:lang w:val="es-ES_tradnl"/>
-        </w:rPr>
-      </w:pPr>
-      <w:r>
-        <w:rPr>
-          <w:rFonts w:ascii="Arial" w:hAnsi="Arial" w:cs="Arial"/>
-          <w:sz w:val="22"/>
-          <w:szCs w:val="22"/>
-          <w:lang w:val="es-ES_tradnl"/>
-        </w:rPr>
-        <w:t>Todas</w:t>
-      </w:r>
-    </w:p>
-    <w:p>
-      <w:pPr>
-        <w:rPr>
-          <w:rFonts w:ascii="Arial" w:hAnsi="Arial" w:cs="Arial"/>
-          <w:sz w:val="22"/>
-          <w:szCs w:val="22"/>
-          <w:lang w:val="es-ES_tradnl"/>
-        </w:rPr>
-      </w:pPr>
-      <w:r>
-        <w:rPr>
-          <w:rFonts w:ascii="Arial" w:hAnsi="Arial" w:cs="Arial"/>
-          <w:sz w:val="22"/>
-          <w:szCs w:val="22"/>
-          <w:lang w:val="es-ES_tradnl"/>
-        </w:rPr>
-        <w:t xml:space="preserve">Existe </w:t>
-      </w:r>
-    </w:p>
-    <w:p>
-      <w:pPr>
-        <w:rPr>
-          <w:rFonts w:ascii="Arial" w:hAnsi="Arial" w:cs="Arial"/>
-          <w:sz w:val="22"/>
-          <w:szCs w:val="22"/>
-          <w:lang w:val="es-ES_tradnl"/>
-        </w:rPr>
-      </w:pPr>
-    </w:p>
-    <w:p>
-      <w:pPr>
-        <w:rPr>
-          <w:rFonts w:ascii="Arial" w:hAnsi="Arial" w:cs="Arial"/>
-          <w:sz w:val="22"/>
-          <w:szCs w:val="22"/>
-          <w:lang w:val="es-ES_tradnl"/>
-        </w:rPr>
-      </w:pPr>
-    </w:p>
-    <w:p>
-      <w:pPr>
-        <w:rPr>
-          <w:rFonts w:ascii="Arial" w:hAnsi="Arial"/>
-          <w:sz w:val="22"/>
-          <w:szCs w:val="22"/>
-          <w:lang w:val="es-ES_tradnl"/>
-        </w:rPr>
-      </w:pPr>
-      <w:r>
-        <w:rPr>
-          <w:rFonts w:ascii="Arial" w:hAnsi="Arial"/>
-          <w:sz w:val="22"/>
-          <w:szCs w:val="22"/>
-          <w:highlight w:val="green"/>
-          <w:lang w:val="es-ES_tradnl"/>
-        </w:rPr>
-        <w:t xml:space="preserve">Palabra 4 </w:t>
-      </w:r>
-      <w:r>
-        <w:rPr>
-          <w:rFonts w:ascii="Arial" w:hAnsi="Arial" w:cs="Arial"/>
-          <w:sz w:val="22"/>
-          <w:szCs w:val="22"/>
-          <w:highlight w:val="green"/>
-          <w:lang w:val="es-ES_tradnl"/>
-        </w:rPr>
-        <w:t xml:space="preserve">(Opciones, </w:t>
-      </w:r>
-      <w:r>
-        <w:rPr>
-          <w:rFonts w:ascii="Arial" w:hAnsi="Arial" w:cs="Arial"/>
-          <w:b/>
-          <w:sz w:val="22"/>
-          <w:szCs w:val="22"/>
-          <w:highlight w:val="green"/>
-          <w:lang w:val="es-ES_tradnl"/>
-        </w:rPr>
-        <w:t>23</w:t>
-      </w:r>
-      <w:r>
-        <w:rPr>
-          <w:rFonts w:ascii="Arial" w:hAnsi="Arial" w:cs="Arial"/>
-          <w:sz w:val="22"/>
-          <w:szCs w:val="22"/>
-          <w:highlight w:val="green"/>
-          <w:lang w:val="es-ES_tradnl"/>
-        </w:rPr>
-        <w:t xml:space="preserve"> caracteres máximo cada una)</w:t>
-      </w:r>
-    </w:p>
-    <w:p>
-      <w:pPr>
-        <w:rPr>
-          <w:rFonts w:ascii="Arial" w:hAnsi="Arial" w:cs="Arial"/>
-          <w:sz w:val="22"/>
-          <w:szCs w:val="22"/>
-          <w:lang w:val="es-ES_tradnl"/>
-        </w:rPr>
-      </w:pPr>
-    </w:p>
-    <w:p>
-      <w:pPr>
-        <w:rPr>
-          <w:rFonts w:ascii="Arial" w:hAnsi="Arial" w:cs="Arial"/>
-          <w:sz w:val="22"/>
-          <w:szCs w:val="22"/>
-          <w:lang w:val="es-ES_tradnl"/>
-        </w:rPr>
-      </w:pPr>
-      <w:r>
-        <w:rPr>
-          <w:rFonts w:ascii="Arial" w:hAnsi="Arial" w:cs="Arial"/>
-          <w:sz w:val="22"/>
-          <w:szCs w:val="22"/>
-          <w:lang w:val="es-ES_tradnl"/>
-        </w:rPr>
-        <w:t xml:space="preserve">No todos </w:t>
-      </w:r>
-    </w:p>
-    <w:p>
-      <w:pPr>
-        <w:rPr>
-          <w:rFonts w:ascii="Arial" w:hAnsi="Arial" w:cs="Arial"/>
-          <w:sz w:val="22"/>
-          <w:szCs w:val="22"/>
-          <w:lang w:val="es-ES_tradnl"/>
-        </w:rPr>
-      </w:pPr>
-      <w:r>
-        <w:rPr>
-          <w:rFonts w:ascii="Arial" w:hAnsi="Arial" w:cs="Arial"/>
-          <w:sz w:val="22"/>
-          <w:szCs w:val="22"/>
-          <w:lang w:val="es-ES_tradnl"/>
-        </w:rPr>
-        <w:t xml:space="preserve">Algunos </w:t>
-      </w:r>
-    </w:p>
-    <w:p>
-      <w:pPr>
-        <w:rPr>
-          <w:rFonts w:ascii="Arial" w:hAnsi="Arial" w:cs="Arial"/>
-          <w:b/>
-          <w:sz w:val="22"/>
-          <w:szCs w:val="22"/>
-          <w:lang w:val="es-ES_tradnl"/>
-        </w:rPr>
-      </w:pPr>
-      <w:r>
-        <w:rPr>
-          <w:rFonts w:ascii="Arial" w:hAnsi="Arial" w:cs="Arial"/>
-          <w:b/>
-          <w:sz w:val="22"/>
-          <w:szCs w:val="22"/>
-          <w:lang w:val="es-ES_tradnl"/>
-        </w:rPr>
-        <w:t>Todas</w:t>
-      </w:r>
-    </w:p>
-    <w:p>
-      <w:pPr>
-        <w:rPr>
-          <w:rFonts w:ascii="Arial" w:hAnsi="Arial" w:cs="Arial"/>
-          <w:sz w:val="22"/>
-          <w:szCs w:val="22"/>
-          <w:lang w:val="es-ES_tradnl"/>
-        </w:rPr>
-      </w:pPr>
-      <w:r>
-        <w:rPr>
-          <w:rFonts w:ascii="Arial" w:hAnsi="Arial" w:cs="Arial"/>
-          <w:sz w:val="22"/>
-          <w:szCs w:val="22"/>
-          <w:lang w:val="es-ES_tradnl"/>
-        </w:rPr>
-        <w:t xml:space="preserve">Existe </w:t>
-      </w:r>
-    </w:p>
-    <w:p>
-      <w:pPr>
-        <w:rPr>
-          <w:rFonts w:ascii="Arial" w:hAnsi="Arial" w:cs="Arial"/>
-          <w:sz w:val="22"/>
-          <w:szCs w:val="22"/>
-          <w:lang w:val="es-ES_tradnl"/>
-        </w:rPr>
-      </w:pPr>
-    </w:p>
-    <w:p>
-      <w:pPr>
-        <w:rPr>
-          <w:rFonts w:ascii="Arial" w:hAnsi="Arial" w:cs="Arial"/>
-          <w:sz w:val="22"/>
-          <w:szCs w:val="22"/>
-          <w:lang w:val="es-ES_tradnl"/>
-        </w:rPr>
-      </w:pPr>
-    </w:p>
-    <w:p>
-      <w:pPr>
-        <w:rPr>
-          <w:rFonts w:ascii="Arial" w:hAnsi="Arial"/>
-          <w:sz w:val="22"/>
-          <w:szCs w:val="22"/>
-          <w:lang w:val="es-ES_tradnl"/>
-        </w:rPr>
-      </w:pPr>
-      <w:r>
-        <w:rPr>
-          <w:rFonts w:ascii="Arial" w:hAnsi="Arial"/>
-          <w:sz w:val="22"/>
-          <w:szCs w:val="22"/>
-          <w:highlight w:val="green"/>
-          <w:lang w:val="es-ES_tradnl"/>
-        </w:rPr>
-        <w:t xml:space="preserve">Palabra 5 </w:t>
-      </w:r>
-      <w:r>
-        <w:rPr>
-          <w:rFonts w:ascii="Arial" w:hAnsi="Arial" w:cs="Arial"/>
-          <w:sz w:val="22"/>
-          <w:szCs w:val="22"/>
-          <w:highlight w:val="green"/>
-          <w:lang w:val="es-ES_tradnl"/>
-        </w:rPr>
-        <w:t xml:space="preserve">(Opciones, </w:t>
-      </w:r>
-      <w:r>
-        <w:rPr>
-          <w:rFonts w:ascii="Arial" w:hAnsi="Arial" w:cs="Arial"/>
-          <w:b/>
-          <w:sz w:val="22"/>
-          <w:szCs w:val="22"/>
-          <w:highlight w:val="green"/>
-          <w:lang w:val="es-ES_tradnl"/>
-        </w:rPr>
-        <w:t>23</w:t>
-      </w:r>
-      <w:r>
-        <w:rPr>
-          <w:rFonts w:ascii="Arial" w:hAnsi="Arial" w:cs="Arial"/>
-          <w:sz w:val="22"/>
-          <w:szCs w:val="22"/>
-          <w:highlight w:val="green"/>
-          <w:lang w:val="es-ES_tradnl"/>
-        </w:rPr>
-        <w:t xml:space="preserve"> caracteres máximo cada una)</w:t>
-      </w:r>
-    </w:p>
-    <w:p>
-      <w:pPr>
-        <w:rPr>
-          <w:rFonts w:ascii="Arial" w:hAnsi="Arial" w:cs="Arial"/>
-          <w:sz w:val="22"/>
-          <w:szCs w:val="22"/>
-          <w:lang w:val="es-ES_tradnl"/>
-        </w:rPr>
-      </w:pPr>
-    </w:p>
-    <w:p>
-      <w:pPr>
-        <w:rPr>
-          <w:rFonts w:ascii="Arial" w:hAnsi="Arial" w:cs="Arial"/>
-          <w:sz w:val="22"/>
-          <w:szCs w:val="22"/>
-          <w:lang w:val="es-ES_tradnl"/>
-        </w:rPr>
-      </w:pPr>
-      <w:r>
-        <w:rPr>
-          <w:rFonts w:ascii="Arial" w:hAnsi="Arial" w:cs="Arial"/>
-          <w:sz w:val="22"/>
-          <w:szCs w:val="22"/>
-          <w:lang w:val="es-ES_tradnl"/>
-        </w:rPr>
-        <w:t xml:space="preserve">No todos </w:t>
-      </w:r>
-    </w:p>
-    <w:p>
-      <w:pPr>
-        <w:rPr>
-          <w:rFonts w:ascii="Arial" w:hAnsi="Arial" w:cs="Arial"/>
-          <w:sz w:val="22"/>
-          <w:szCs w:val="22"/>
-          <w:lang w:val="es-ES_tradnl"/>
-        </w:rPr>
-      </w:pPr>
-      <w:r>
-        <w:rPr>
-          <w:rFonts w:ascii="Arial" w:hAnsi="Arial" w:cs="Arial"/>
-          <w:sz w:val="22"/>
-          <w:szCs w:val="22"/>
-          <w:lang w:val="es-ES_tradnl"/>
-        </w:rPr>
-        <w:t xml:space="preserve">Algunos </w:t>
-      </w:r>
-    </w:p>
-    <w:p>
-      <w:pPr>
-        <w:rPr>
-          <w:rFonts w:ascii="Arial" w:hAnsi="Arial" w:cs="Arial"/>
-          <w:sz w:val="22"/>
-          <w:szCs w:val="22"/>
-          <w:lang w:val="es-ES_tradnl"/>
-        </w:rPr>
-      </w:pPr>
-      <w:r>
-        <w:rPr>
-          <w:rFonts w:ascii="Arial" w:hAnsi="Arial" w:cs="Arial"/>
-          <w:sz w:val="22"/>
-          <w:szCs w:val="22"/>
-          <w:lang w:val="es-ES_tradnl"/>
-        </w:rPr>
-        <w:t>Todas</w:t>
-      </w:r>
-    </w:p>
-    <w:p>
-      <w:pPr>
-        <w:rPr>
-          <w:rFonts w:ascii="Arial" w:hAnsi="Arial" w:cs="Arial"/>
-          <w:b/>
-          <w:sz w:val="22"/>
-          <w:szCs w:val="22"/>
-          <w:lang w:val="es-ES_tradnl"/>
-        </w:rPr>
-      </w:pPr>
-      <w:r>
-        <w:rPr>
-          <w:rFonts w:ascii="Arial" w:hAnsi="Arial" w:cs="Arial"/>
-          <w:b/>
-          <w:sz w:val="22"/>
-          <w:szCs w:val="22"/>
-          <w:lang w:val="es-ES_tradnl"/>
-        </w:rPr>
-        <w:t xml:space="preserve">Existe </w:t>
-      </w:r>
-    </w:p>
-    <w:p>
-      <w:pPr>
-        <w:rPr>
-          <w:rFonts w:ascii="Arial" w:hAnsi="Arial" w:cs="Arial"/>
-          <w:sz w:val="22"/>
-          <w:szCs w:val="22"/>
-          <w:lang w:val="es-ES_tradnl"/>
-        </w:rPr>
-      </w:pPr>
-    </w:p>
-    <w:p>
-      <w:pPr>
-        <w:rPr>
-          <w:rFonts w:ascii="Arial" w:hAnsi="Arial" w:cs="Arial"/>
-          <w:sz w:val="22"/>
-          <w:szCs w:val="22"/>
-          <w:lang w:val="es-ES_tradnl"/>
-        </w:rPr>
-      </w:pPr>
-    </w:p>
-    <w:p>
-      <w:pPr>
-        <w:rPr>
-          <w:rFonts w:ascii="Arial" w:hAnsi="Arial"/>
-          <w:sz w:val="22"/>
-          <w:szCs w:val="22"/>
-          <w:lang w:val="es-ES_tradnl"/>
-        </w:rPr>
-      </w:pPr>
-      <w:r>
-        <w:rPr>
-          <w:rFonts w:ascii="Arial" w:hAnsi="Arial"/>
-          <w:sz w:val="22"/>
-          <w:szCs w:val="22"/>
-          <w:highlight w:val="green"/>
-          <w:lang w:val="es-ES_tradnl"/>
-        </w:rPr>
-        <w:t xml:space="preserve">Palabra 6 </w:t>
-      </w:r>
-      <w:r>
-        <w:rPr>
-          <w:rFonts w:ascii="Arial" w:hAnsi="Arial" w:cs="Arial"/>
-          <w:sz w:val="22"/>
-          <w:szCs w:val="22"/>
-          <w:highlight w:val="green"/>
-          <w:lang w:val="es-ES_tradnl"/>
-        </w:rPr>
-        <w:t xml:space="preserve">(Opciones, </w:t>
-      </w:r>
-      <w:r>
-        <w:rPr>
-          <w:rFonts w:ascii="Arial" w:hAnsi="Arial" w:cs="Arial"/>
-          <w:b/>
-          <w:sz w:val="22"/>
-          <w:szCs w:val="22"/>
-          <w:highlight w:val="green"/>
-          <w:lang w:val="es-ES_tradnl"/>
-        </w:rPr>
-        <w:t>23</w:t>
-      </w:r>
-      <w:r>
-        <w:rPr>
-          <w:rFonts w:ascii="Arial" w:hAnsi="Arial" w:cs="Arial"/>
-          <w:sz w:val="22"/>
-          <w:szCs w:val="22"/>
-          <w:highlight w:val="green"/>
-          <w:lang w:val="es-ES_tradnl"/>
-        </w:rPr>
-        <w:t xml:space="preserve"> caracteres máximo cada una)</w:t>
-      </w:r>
-    </w:p>
-    <w:p>
-      <w:pPr>
-        <w:rPr>
-          <w:rFonts w:ascii="Arial" w:hAnsi="Arial" w:cs="Arial"/>
-          <w:sz w:val="22"/>
-          <w:szCs w:val="22"/>
-          <w:lang w:val="es-ES_tradnl"/>
-        </w:rPr>
-      </w:pPr>
-    </w:p>
-    <w:p>
-      <w:pPr>
-        <w:rPr>
-          <w:rFonts w:ascii="Arial" w:hAnsi="Arial" w:cs="Arial"/>
-          <w:sz w:val="22"/>
-          <w:szCs w:val="22"/>
-          <w:lang w:val="es-ES_tradnl"/>
-        </w:rPr>
-      </w:pPr>
-      <w:r>
-        <w:rPr>
-          <w:rFonts w:ascii="Arial" w:hAnsi="Arial" w:cs="Arial"/>
-          <w:sz w:val="22"/>
-          <w:szCs w:val="22"/>
-          <w:lang w:val="es-ES_tradnl"/>
-        </w:rPr>
-        <w:t xml:space="preserve">No todos </w:t>
-      </w:r>
-    </w:p>
-    <w:p>
-      <w:pPr>
-        <w:rPr>
-          <w:rFonts w:ascii="Arial" w:hAnsi="Arial" w:cs="Arial"/>
-          <w:sz w:val="22"/>
-          <w:szCs w:val="22"/>
-          <w:lang w:val="es-ES_tradnl"/>
-        </w:rPr>
-      </w:pPr>
-      <w:r>
-        <w:rPr>
-          <w:rFonts w:ascii="Arial" w:hAnsi="Arial" w:cs="Arial"/>
-          <w:sz w:val="22"/>
-          <w:szCs w:val="22"/>
-          <w:lang w:val="es-ES_tradnl"/>
-        </w:rPr>
-        <w:t xml:space="preserve">Algunos </w:t>
-      </w:r>
-    </w:p>
-    <w:p>
-      <w:pPr>
-        <w:rPr>
-          <w:rFonts w:ascii="Arial" w:hAnsi="Arial" w:cs="Arial"/>
-          <w:sz w:val="22"/>
-          <w:szCs w:val="22"/>
-          <w:lang w:val="es-ES_tradnl"/>
-        </w:rPr>
-      </w:pPr>
-      <w:r>
-        <w:rPr>
-          <w:rFonts w:ascii="Arial" w:hAnsi="Arial" w:cs="Arial"/>
-          <w:sz w:val="22"/>
-          <w:szCs w:val="22"/>
-          <w:lang w:val="es-ES_tradnl"/>
-        </w:rPr>
-        <w:t>Todas</w:t>
-      </w:r>
-    </w:p>
-    <w:p>
-      <w:pPr>
-        <w:rPr>
-          <w:rFonts w:ascii="Arial" w:hAnsi="Arial" w:cs="Arial"/>
-          <w:b/>
-          <w:sz w:val="22"/>
-          <w:szCs w:val="22"/>
-          <w:lang w:val="es-ES_tradnl"/>
-        </w:rPr>
-      </w:pPr>
-      <w:r>
-        <w:rPr>
-          <w:rFonts w:ascii="Arial" w:hAnsi="Arial" w:cs="Arial"/>
-          <w:b/>
-          <w:sz w:val="22"/>
-          <w:szCs w:val="22"/>
-          <w:lang w:val="es-ES_tradnl"/>
-        </w:rPr>
-        <w:t xml:space="preserve">Existe </w:t>
-      </w:r>
-    </w:p>
-    <w:p>
-      <w:pPr>
-        <w:rPr>
-          <w:rFonts w:ascii="Arial" w:hAnsi="Arial" w:cs="Arial"/>
-          <w:sz w:val="22"/>
-          <w:szCs w:val="22"/>
-          <w:lang w:val="es-ES_tradnl"/>
-        </w:rPr>
-      </w:pPr>
-    </w:p>
-    <w:p>
-      <w:pPr>
-        <w:rPr>
-          <w:rFonts w:ascii="Arial" w:hAnsi="Arial" w:cs="Arial"/>
-          <w:sz w:val="22"/>
-          <w:szCs w:val="22"/>
-          <w:lang w:val="es-ES_tradnl"/>
-        </w:rPr>
-      </w:pPr>
-    </w:p>
-    <w:p>
-      <w:pPr>
-        <w:rPr>
-          <w:rFonts w:ascii="Arial" w:hAnsi="Arial"/>
-          <w:sz w:val="22"/>
-          <w:szCs w:val="22"/>
-          <w:lang w:val="es-ES_tradnl"/>
-        </w:rPr>
-      </w:pPr>
-      <w:r>
-        <w:rPr>
-          <w:rFonts w:ascii="Arial" w:hAnsi="Arial"/>
-          <w:sz w:val="22"/>
-          <w:szCs w:val="22"/>
-          <w:highlight w:val="green"/>
-          <w:lang w:val="es-ES_tradnl"/>
-        </w:rPr>
-        <w:t xml:space="preserve">Palabra 7 </w:t>
-      </w:r>
-      <w:r>
-        <w:rPr>
-          <w:rFonts w:ascii="Arial" w:hAnsi="Arial" w:cs="Arial"/>
-          <w:sz w:val="22"/>
-          <w:szCs w:val="22"/>
-          <w:highlight w:val="green"/>
-          <w:lang w:val="es-ES_tradnl"/>
-        </w:rPr>
-        <w:t xml:space="preserve">(Opciones, </w:t>
-      </w:r>
-      <w:r>
-        <w:rPr>
-          <w:rFonts w:ascii="Arial" w:hAnsi="Arial" w:cs="Arial"/>
-          <w:b/>
-          <w:sz w:val="22"/>
-          <w:szCs w:val="22"/>
-          <w:highlight w:val="green"/>
-          <w:lang w:val="es-ES_tradnl"/>
-        </w:rPr>
-        <w:t>23</w:t>
-      </w:r>
-      <w:r>
-        <w:rPr>
-          <w:rFonts w:ascii="Arial" w:hAnsi="Arial" w:cs="Arial"/>
-          <w:sz w:val="22"/>
-          <w:szCs w:val="22"/>
-          <w:highlight w:val="green"/>
-          <w:lang w:val="es-ES_tradnl"/>
-        </w:rPr>
-        <w:t xml:space="preserve"> caracteres máximo cada una)</w:t>
-      </w:r>
-    </w:p>
-    <w:p>
-      <w:pPr>
-        <w:rPr>
-          <w:rFonts w:ascii="Arial" w:hAnsi="Arial" w:cs="Arial"/>
-          <w:sz w:val="22"/>
-          <w:szCs w:val="22"/>
-          <w:lang w:val="es-ES_tradnl"/>
-        </w:rPr>
-      </w:pPr>
-    </w:p>
-    <w:p>
-      <w:pPr>
-        <w:rPr>
-          <w:rFonts w:ascii="Arial" w:hAnsi="Arial" w:cs="Arial"/>
-          <w:b/>
-          <w:sz w:val="22"/>
-          <w:szCs w:val="22"/>
-          <w:lang w:val="es-ES_tradnl"/>
-        </w:rPr>
-      </w:pPr>
-      <w:r>
-        <w:rPr>
-          <w:rFonts w:ascii="Arial" w:hAnsi="Arial" w:cs="Arial"/>
-          <w:b/>
-          <w:sz w:val="22"/>
-          <w:szCs w:val="22"/>
-          <w:lang w:val="es-ES_tradnl"/>
-        </w:rPr>
-        <w:t>Nunca</w:t>
-      </w:r>
-    </w:p>
-    <w:p>
-      <w:pPr>
-        <w:rPr>
-          <w:rFonts w:ascii="Arial" w:hAnsi="Arial" w:cs="Arial"/>
-          <w:sz w:val="22"/>
-          <w:szCs w:val="22"/>
-          <w:lang w:val="es-ES_tradnl"/>
-        </w:rPr>
-      </w:pPr>
-      <w:r>
-        <w:rPr>
-          <w:rFonts w:ascii="Arial" w:hAnsi="Arial" w:cs="Arial"/>
-          <w:sz w:val="22"/>
-          <w:szCs w:val="22"/>
-          <w:lang w:val="es-ES_tradnl"/>
-        </w:rPr>
-        <w:t xml:space="preserve">Algunos </w:t>
-      </w:r>
-    </w:p>
-    <w:p>
-      <w:pPr>
-        <w:rPr>
-          <w:rFonts w:ascii="Arial" w:hAnsi="Arial" w:cs="Arial"/>
-          <w:sz w:val="22"/>
-          <w:szCs w:val="22"/>
-          <w:lang w:val="es-ES_tradnl"/>
-        </w:rPr>
-      </w:pPr>
-      <w:r>
-        <w:rPr>
-          <w:rFonts w:ascii="Arial" w:hAnsi="Arial" w:cs="Arial"/>
-          <w:sz w:val="22"/>
-          <w:szCs w:val="22"/>
-          <w:lang w:val="es-ES_tradnl"/>
-        </w:rPr>
-        <w:t>Todas</w:t>
-      </w:r>
-    </w:p>
-    <w:p>
-      <w:pPr>
-        <w:rPr>
-          <w:rFonts w:ascii="Arial" w:hAnsi="Arial" w:cs="Arial"/>
-          <w:sz w:val="22"/>
-          <w:szCs w:val="22"/>
-          <w:lang w:val="es-ES_tradnl"/>
-        </w:rPr>
-      </w:pPr>
-      <w:r>
-        <w:rPr>
-          <w:rFonts w:ascii="Arial" w:hAnsi="Arial" w:cs="Arial"/>
-          <w:sz w:val="22"/>
-          <w:szCs w:val="22"/>
-          <w:lang w:val="es-ES_tradnl"/>
-        </w:rPr>
-        <w:t xml:space="preserve">Existe </w:t>
-      </w:r>
-    </w:p>
-    <w:p>
-      <w:pPr>
-        <w:rPr>
-          <w:rFonts w:ascii="Arial" w:hAnsi="Arial" w:cs="Arial"/>
-          <w:sz w:val="22"/>
-          <w:szCs w:val="22"/>
-          <w:lang w:val="es-ES_tradnl"/>
-        </w:rPr>
-      </w:pPr>
-    </w:p>
-    <w:p>
-      <w:pPr>
-        <w:rPr>
-          <w:rFonts w:ascii="Arial" w:hAnsi="Arial" w:cs="Arial"/>
-          <w:sz w:val="22"/>
-          <w:szCs w:val="22"/>
-          <w:lang w:val="es-ES_tradnl"/>
-        </w:rPr>
-      </w:pPr>
-    </w:p>
-    <w:p>
-      <w:pPr>
-        <w:rPr>
-          <w:rFonts w:ascii="Arial" w:hAnsi="Arial"/>
-          <w:sz w:val="22"/>
-          <w:szCs w:val="22"/>
-          <w:lang w:val="es-ES_tradnl"/>
-        </w:rPr>
-      </w:pPr>
-      <w:r>
-        <w:rPr>
-          <w:rFonts w:ascii="Arial" w:hAnsi="Arial"/>
-          <w:sz w:val="22"/>
-          <w:szCs w:val="22"/>
-          <w:highlight w:val="green"/>
-          <w:lang w:val="es-ES_tradnl"/>
-        </w:rPr>
-        <w:t xml:space="preserve">Palabra 8 </w:t>
-      </w:r>
-      <w:r>
-        <w:rPr>
-          <w:rFonts w:ascii="Arial" w:hAnsi="Arial" w:cs="Arial"/>
-          <w:sz w:val="22"/>
-          <w:szCs w:val="22"/>
-          <w:highlight w:val="green"/>
-          <w:lang w:val="es-ES_tradnl"/>
-        </w:rPr>
-        <w:t xml:space="preserve">(Opciones, </w:t>
-      </w:r>
-      <w:r>
-        <w:rPr>
-          <w:rFonts w:ascii="Arial" w:hAnsi="Arial" w:cs="Arial"/>
-          <w:b/>
-          <w:sz w:val="22"/>
-          <w:szCs w:val="22"/>
-          <w:highlight w:val="green"/>
-          <w:lang w:val="es-ES_tradnl"/>
-        </w:rPr>
-        <w:t>23</w:t>
-      </w:r>
-      <w:r>
-        <w:rPr>
-          <w:rFonts w:ascii="Arial" w:hAnsi="Arial" w:cs="Arial"/>
-          <w:sz w:val="22"/>
-          <w:szCs w:val="22"/>
-          <w:highlight w:val="green"/>
-          <w:lang w:val="es-ES_tradnl"/>
-        </w:rPr>
-        <w:t xml:space="preserve"> caracteres máximo cada una)</w:t>
-      </w:r>
-    </w:p>
-    <w:p>
-      <w:pPr>
-        <w:rPr>
-          <w:rFonts w:ascii="Arial" w:hAnsi="Arial" w:cs="Arial"/>
-          <w:b/>
-          <w:sz w:val="22"/>
-          <w:szCs w:val="22"/>
-          <w:lang w:val="es-ES_tradnl"/>
-        </w:rPr>
-      </w:pPr>
-      <w:r>
-        <w:rPr>
-          <w:rFonts w:ascii="Arial" w:hAnsi="Arial" w:cs="Arial"/>
-          <w:b/>
-          <w:sz w:val="22"/>
-          <w:szCs w:val="22"/>
-          <w:lang w:val="es-ES_tradnl"/>
-        </w:rPr>
-        <w:t xml:space="preserve">No todos </w:t>
-      </w:r>
-    </w:p>
-    <w:p>
-      <w:pPr>
-        <w:rPr>
-          <w:rFonts w:ascii="Arial" w:hAnsi="Arial" w:cs="Arial"/>
-          <w:sz w:val="22"/>
-          <w:szCs w:val="22"/>
-          <w:lang w:val="es-ES_tradnl"/>
-        </w:rPr>
-      </w:pPr>
-      <w:r>
-        <w:rPr>
-          <w:rFonts w:ascii="Arial" w:hAnsi="Arial" w:cs="Arial"/>
-          <w:sz w:val="22"/>
-          <w:szCs w:val="22"/>
-          <w:lang w:val="es-ES_tradnl"/>
-        </w:rPr>
-        <w:t xml:space="preserve">Algunos </w:t>
-      </w:r>
-    </w:p>
-    <w:p>
-      <w:pPr>
-        <w:rPr>
-          <w:rFonts w:ascii="Arial" w:hAnsi="Arial" w:cs="Arial"/>
-          <w:sz w:val="22"/>
-          <w:szCs w:val="22"/>
-          <w:lang w:val="es-ES_tradnl"/>
-        </w:rPr>
-      </w:pPr>
-      <w:r>
-        <w:rPr>
-          <w:rFonts w:ascii="Arial" w:hAnsi="Arial" w:cs="Arial"/>
-          <w:sz w:val="22"/>
-          <w:szCs w:val="22"/>
-          <w:lang w:val="es-ES_tradnl"/>
-        </w:rPr>
-        <w:t>Todas</w:t>
-      </w:r>
-    </w:p>
-    <w:p>
-      <w:pPr>
-        <w:rPr>
-          <w:rFonts w:ascii="Arial" w:hAnsi="Arial" w:cs="Arial"/>
-          <w:sz w:val="22"/>
-          <w:szCs w:val="22"/>
-          <w:lang w:val="es-ES_tradnl"/>
-        </w:rPr>
-      </w:pPr>
-      <w:r>
-        <w:rPr>
-          <w:rFonts w:ascii="Arial" w:hAnsi="Arial" w:cs="Arial"/>
-          <w:sz w:val="22"/>
-          <w:szCs w:val="22"/>
-          <w:lang w:val="es-ES_tradnl"/>
-        </w:rPr>
-        <w:t xml:space="preserve">Existe </w:t>
-      </w:r>
-    </w:p>
-    <w:p>
-      <w:pPr>
-        <w:rPr>
-          <w:rFonts w:ascii="Arial" w:hAnsi="Arial" w:cs="Arial"/>
-          <w:sz w:val="22"/>
-          <w:szCs w:val="22"/>
-          <w:lang w:val="es-ES_tradnl"/>
-        </w:rPr>
-      </w:pPr>
-    </w:p>
-    <w:p>
-      <w:pPr>
-        <w:rPr>
-          <w:rFonts w:ascii="Arial" w:hAnsi="Arial" w:cs="Arial"/>
-          <w:sz w:val="22"/>
-          <w:szCs w:val="22"/>
-          <w:lang w:val="es-ES_tradnl"/>
-        </w:rPr>
-      </w:pPr>
-    </w:p>
-    <w:p>
-      <w:pPr>
-        <w:rPr>
-          <w:rFonts w:ascii="Arial" w:hAnsi="Arial"/>
-          <w:sz w:val="22"/>
-          <w:szCs w:val="22"/>
-          <w:lang w:val="es-ES_tradnl"/>
-        </w:rPr>
-      </w:pPr>
-      <w:r>
-        <w:rPr>
-          <w:rFonts w:ascii="Arial" w:hAnsi="Arial"/>
-          <w:sz w:val="22"/>
-          <w:szCs w:val="22"/>
-          <w:highlight w:val="green"/>
-          <w:lang w:val="es-ES_tradnl"/>
-        </w:rPr>
-        <w:t xml:space="preserve">Palabra 9 </w:t>
-      </w:r>
-      <w:r>
-        <w:rPr>
-          <w:rFonts w:ascii="Arial" w:hAnsi="Arial" w:cs="Arial"/>
-          <w:sz w:val="22"/>
-          <w:szCs w:val="22"/>
-          <w:highlight w:val="green"/>
-          <w:lang w:val="es-ES_tradnl"/>
-        </w:rPr>
-        <w:t xml:space="preserve">(Opciones, </w:t>
-      </w:r>
-      <w:r>
-        <w:rPr>
-          <w:rFonts w:ascii="Arial" w:hAnsi="Arial" w:cs="Arial"/>
-          <w:b/>
-          <w:sz w:val="22"/>
-          <w:szCs w:val="22"/>
-          <w:highlight w:val="green"/>
-          <w:lang w:val="es-ES_tradnl"/>
-        </w:rPr>
-        <w:t>23</w:t>
-      </w:r>
-      <w:r>
-        <w:rPr>
-          <w:rFonts w:ascii="Arial" w:hAnsi="Arial" w:cs="Arial"/>
-          <w:sz w:val="22"/>
-          <w:szCs w:val="22"/>
-          <w:highlight w:val="green"/>
-          <w:lang w:val="es-ES_tradnl"/>
-        </w:rPr>
-        <w:t xml:space="preserve"> caracteres máximo cada una)</w:t>
-      </w:r>
-    </w:p>
-    <w:p>
-      <w:pPr>
-        <w:rPr>
-          <w:rFonts w:ascii="Arial" w:hAnsi="Arial" w:cs="Arial"/>
-          <w:sz w:val="22"/>
-          <w:szCs w:val="22"/>
-          <w:lang w:val="es-ES_tradnl"/>
-        </w:rPr>
-      </w:pPr>
-    </w:p>
-    <w:p>
-      <w:pPr>
-        <w:rPr>
-          <w:rFonts w:ascii="Arial" w:hAnsi="Arial" w:cs="Arial"/>
-          <w:b/>
-          <w:sz w:val="22"/>
-          <w:szCs w:val="22"/>
-          <w:lang w:val="es-ES_tradnl"/>
-        </w:rPr>
-      </w:pPr>
-      <w:r>
-        <w:rPr>
-          <w:rFonts w:ascii="Arial" w:hAnsi="Arial" w:cs="Arial"/>
-          <w:b/>
-          <w:sz w:val="22"/>
-          <w:szCs w:val="22"/>
-          <w:lang w:val="es-ES_tradnl"/>
-        </w:rPr>
-        <w:t>Nunca</w:t>
-      </w:r>
-    </w:p>
-    <w:p>
-      <w:pPr>
-        <w:rPr>
-          <w:rFonts w:ascii="Arial" w:hAnsi="Arial" w:cs="Arial"/>
-          <w:sz w:val="22"/>
-          <w:szCs w:val="22"/>
-          <w:lang w:val="es-ES_tradnl"/>
-        </w:rPr>
-      </w:pPr>
-      <w:r>
-        <w:rPr>
-          <w:rFonts w:ascii="Arial" w:hAnsi="Arial" w:cs="Arial"/>
-          <w:sz w:val="22"/>
-          <w:szCs w:val="22"/>
-          <w:lang w:val="es-ES_tradnl"/>
-        </w:rPr>
-        <w:t xml:space="preserve">Algunos </w:t>
-      </w:r>
-    </w:p>
-    <w:p>
-      <w:pPr>
-        <w:rPr>
-          <w:rFonts w:ascii="Arial" w:hAnsi="Arial" w:cs="Arial"/>
-          <w:sz w:val="22"/>
-          <w:szCs w:val="22"/>
-          <w:lang w:val="es-ES_tradnl"/>
-        </w:rPr>
-      </w:pPr>
-      <w:r>
-        <w:rPr>
-          <w:rFonts w:ascii="Arial" w:hAnsi="Arial" w:cs="Arial"/>
-          <w:sz w:val="22"/>
-          <w:szCs w:val="22"/>
-          <w:lang w:val="es-ES_tradnl"/>
-        </w:rPr>
-        <w:t>Todas</w:t>
-      </w:r>
-    </w:p>
-    <w:p>
-      <w:pPr>
-        <w:rPr>
-          <w:rFonts w:ascii="Arial" w:hAnsi="Arial" w:cs="Arial"/>
-          <w:sz w:val="22"/>
-          <w:szCs w:val="22"/>
-          <w:lang w:val="es-ES_tradnl"/>
-        </w:rPr>
-      </w:pPr>
-      <w:r>
-        <w:rPr>
-          <w:rFonts w:ascii="Arial" w:hAnsi="Arial" w:cs="Arial"/>
-          <w:sz w:val="22"/>
-          <w:szCs w:val="22"/>
-          <w:lang w:val="es-ES_tradnl"/>
-        </w:rPr>
-        <w:lastRenderedPageBreak/>
         <w:t xml:space="preserve">Existe </w:t>
       </w:r>
     </w:p>

</xml_diff>